<commit_message>
format changes and pdf of version 0.2 creation
</commit_message>
<xml_diff>
--- a/LBS_v_0.2.docx
+++ b/LBS_v_0.2.docx
@@ -134,10 +134,6 @@
     <w:p/>
     <w:p/>
     <w:p/>
-    <w:p>
-      <w:bookmarkStart w:id="1" w:name="_GoBack"/>
-      <w:bookmarkEnd w:id="1"/>
-    </w:p>
     <w:p/>
     <w:p/>
     <w:p/>
@@ -147,6 +143,7 @@
     <w:p/>
     <w:p/>
     <w:p/>
+    <w:p/>
     <w:p>
       <w:r>
         <w:t>Fachbereich</w:t>
@@ -235,129 +232,130 @@
       <w:pPr>
         <w:pStyle w:val="berschrift1"/>
       </w:pPr>
-      <w:bookmarkStart w:id="2" w:name="_Toc219486214"/>
+      <w:bookmarkStart w:id="1" w:name="_Toc219489419"/>
       <w:r>
         <w:lastRenderedPageBreak/>
         <w:t>Abstract</w:t>
       </w:r>
       <w:bookmarkEnd w:id="0"/>
+      <w:bookmarkEnd w:id="1"/>
+    </w:p>
+    <w:p>
+      <w:r>
+        <w:t>Location B</w:t>
+      </w:r>
+      <w:r>
+        <w:t xml:space="preserve">ased Services (LBS) oder Ortsbezogene Dienste sind eine der vielversprechendsten Applikationssegmente der mobilen Industrie. </w:t>
+      </w:r>
+    </w:p>
+    <w:p>
+      <w:r>
+        <w:t>Das Thema hat ein riesen Potenzial weil alle Angebote lokal aussteuert werden können und darum ganz gezielt auf die Bedürfnisse des Kunden eingegangen werden kann.</w:t>
+      </w:r>
+    </w:p>
+    <w:p>
+      <w:r>
+        <w:t>LBS werden hauptsächlich mit mobilen Endgeräten wie Sm</w:t>
+      </w:r>
+      <w:r>
+        <w:t>artphones, Tablets</w:t>
+      </w:r>
+      <w:r>
+        <w:t>,</w:t>
+      </w:r>
+      <w:r>
+        <w:t xml:space="preserve"> Laptops </w:t>
+      </w:r>
+      <w:r>
+        <w:t>genutz</w:t>
+      </w:r>
+      <w:r>
+        <w:t xml:space="preserve">t. </w:t>
+      </w:r>
+      <w:r>
+        <w:t>Die Möglichkeiten für Dienste</w:t>
+      </w:r>
+      <w:r>
+        <w:t xml:space="preserve"> </w:t>
+      </w:r>
+      <w:r>
+        <w:t xml:space="preserve">dieser Art </w:t>
+      </w:r>
+      <w:r>
+        <w:t>sind unbegre</w:t>
+      </w:r>
+      <w:r>
+        <w:t>nzt. Einsatzgebiete für Dienste</w:t>
+      </w:r>
+      <w:r>
+        <w:t xml:space="preserve"> von z.B. Notfä</w:t>
+      </w:r>
+      <w:r>
+        <w:t>ll</w:t>
+      </w:r>
+      <w:r>
+        <w:t>en,</w:t>
+      </w:r>
+      <w:r>
+        <w:t xml:space="preserve"> zu Freundsucher</w:t>
+      </w:r>
+      <w:r>
+        <w:t>, über Spiel</w:t>
+      </w:r>
+      <w:r>
+        <w:t>e</w:t>
+      </w:r>
+      <w:r>
+        <w:t xml:space="preserve">, oder ortsbezogenen Werbungen </w:t>
+      </w:r>
+      <w:r>
+        <w:t>sind praktisch unbegrenzt. Diese Dienste liefern dem Benutzer mit personalisierten und lokal bezogenen Informationen einen Mehrwert. In diesem Fall sind lokale Informationen, lokal für den Benutzer wo er sich unverzüglich aufhält. Dienste die</w:t>
+      </w:r>
+      <w:r>
+        <w:t xml:space="preserve">ser Art verwenden die Ortsinformationen </w:t>
+      </w:r>
+      <w:r>
+        <w:t xml:space="preserve">des Benutzers um ihn mit Erinnerungsfunktionen </w:t>
+      </w:r>
+      <w:r>
+        <w:t>automatisch auf Themen, welche sich auf einen vordefinierten Ort beziehen, zu erinnern.</w:t>
+      </w:r>
+    </w:p>
+    <w:p>
+      <w:r>
+        <w:t>Gerätehersteller, Mobilfunknetzbetreiber und Applikationsentwickler können m</w:t>
+      </w:r>
+      <w:r>
+        <w:t xml:space="preserve">it LBS </w:t>
+      </w:r>
+      <w:r>
+        <w:t xml:space="preserve">neue Einnahmequellen generieren und </w:t>
+      </w:r>
+      <w:r>
+        <w:t xml:space="preserve">Märkte </w:t>
+      </w:r>
+      <w:r>
+        <w:t>erschliessen.</w:t>
+      </w:r>
+    </w:p>
+    <w:p>
+      <w:pPr>
+        <w:pStyle w:val="berschrift1"/>
+      </w:pPr>
+      <w:r>
+        <w:br w:type="page"/>
+      </w:r>
+    </w:p>
+    <w:p>
+      <w:pPr>
+        <w:pStyle w:val="berschrift1"/>
+      </w:pPr>
+      <w:bookmarkStart w:id="2" w:name="_Toc219489420"/>
+      <w:r>
+        <w:lastRenderedPageBreak/>
+        <w:t>Inhaltsverzeichnis</w:t>
+      </w:r>
       <w:bookmarkEnd w:id="2"/>
-    </w:p>
-    <w:p>
-      <w:r>
-        <w:t>Location B</w:t>
-      </w:r>
-      <w:r>
-        <w:t xml:space="preserve">ased Services (LBS) oder Ortsbezogene Dienste sind eine der vielversprechendsten Applikationssegmente der mobilen Industrie. </w:t>
-      </w:r>
-    </w:p>
-    <w:p>
-      <w:r>
-        <w:t>Das Thema hat ein riesen Potenzial weil alle Angebote lokal aussteuert werden können und darum ganz gezielt auf die Bedürfnisse des Kunden eingegangen werden kann.</w:t>
-      </w:r>
-    </w:p>
-    <w:p>
-      <w:r>
-        <w:t>LBS werden hauptsächlich mit mobilen Endgeräten wie Sm</w:t>
-      </w:r>
-      <w:r>
-        <w:t>artphones, Tablets</w:t>
-      </w:r>
-      <w:r>
-        <w:t>,</w:t>
-      </w:r>
-      <w:r>
-        <w:t xml:space="preserve"> Laptops </w:t>
-      </w:r>
-      <w:r>
-        <w:t>genutz</w:t>
-      </w:r>
-      <w:r>
-        <w:t xml:space="preserve">t. </w:t>
-      </w:r>
-      <w:r>
-        <w:t>Die Möglichkeiten für Dienste</w:t>
-      </w:r>
-      <w:r>
-        <w:t xml:space="preserve"> </w:t>
-      </w:r>
-      <w:r>
-        <w:t xml:space="preserve">dieser Art </w:t>
-      </w:r>
-      <w:r>
-        <w:t>sind unbegre</w:t>
-      </w:r>
-      <w:r>
-        <w:t>nzt. Einsatzgebiete für Dienste</w:t>
-      </w:r>
-      <w:r>
-        <w:t xml:space="preserve"> von z.B. Notfä</w:t>
-      </w:r>
-      <w:r>
-        <w:t>ll</w:t>
-      </w:r>
-      <w:r>
-        <w:t>en,</w:t>
-      </w:r>
-      <w:r>
-        <w:t xml:space="preserve"> zu Freundsucher</w:t>
-      </w:r>
-      <w:r>
-        <w:t>, über Spiel</w:t>
-      </w:r>
-      <w:r>
-        <w:t>e</w:t>
-      </w:r>
-      <w:r>
-        <w:t xml:space="preserve">, oder ortsbezogenen Werbungen </w:t>
-      </w:r>
-      <w:r>
-        <w:t>sind praktisch unbegrenzt. Diese Dienste liefern dem Benutzer mit personalisierten und lokal bezogenen Informationen einen Mehrwert. In diesem Fall sind lokale Informationen, lokal für den Benutzer wo er sich unverzüglich aufhält. Dienste die</w:t>
-      </w:r>
-      <w:r>
-        <w:t xml:space="preserve">ser Art verwenden die Ortsinformationen </w:t>
-      </w:r>
-      <w:r>
-        <w:t xml:space="preserve">des Benutzers um ihn mit Erinnerungsfunktionen </w:t>
-      </w:r>
-      <w:r>
-        <w:t>automatisch auf Themen, welche sich auf einen vordefinierten Ort beziehen, zu erinnern.</w:t>
-      </w:r>
-    </w:p>
-    <w:p>
-      <w:r>
-        <w:t>Gerätehersteller, Mobilfunknetzbetreiber und Applikationsentwickler können m</w:t>
-      </w:r>
-      <w:r>
-        <w:t xml:space="preserve">it LBS </w:t>
-      </w:r>
-      <w:r>
-        <w:t xml:space="preserve">neue Einnahmequellen generieren und </w:t>
-      </w:r>
-      <w:r>
-        <w:t xml:space="preserve">Märkte </w:t>
-      </w:r>
-      <w:r>
-        <w:t>erschliessen.</w:t>
-      </w:r>
-    </w:p>
-    <w:p>
-      <w:pPr>
-        <w:pStyle w:val="berschrift1"/>
-      </w:pPr>
-      <w:r>
-        <w:br w:type="page"/>
-      </w:r>
-    </w:p>
-    <w:p>
-      <w:pPr>
-        <w:pStyle w:val="berschrift1"/>
-      </w:pPr>
-      <w:bookmarkStart w:id="3" w:name="_Toc219486215"/>
-      <w:r>
-        <w:t>Inhaltsverzeichnis</w:t>
-      </w:r>
-      <w:bookmarkEnd w:id="3"/>
       <w:r>
         <w:br/>
       </w:r>
@@ -389,6 +387,8 @@
       <w:r>
         <w:fldChar w:fldCharType="separate"/>
       </w:r>
+      <w:bookmarkStart w:id="3" w:name="_GoBack"/>
+      <w:bookmarkEnd w:id="3"/>
       <w:r>
         <w:rPr>
           <w:noProof/>
@@ -411,19 +411,7 @@
         <w:rPr>
           <w:noProof/>
         </w:rPr>
-        <w:instrText xml:space="preserve"> </w:instrText>
-      </w:r>
-      <w:r>
-        <w:rPr>
-          <w:noProof/>
-        </w:rPr>
-        <w:instrText>PAGEREF</w:instrText>
-      </w:r>
-      <w:r>
-        <w:rPr>
-          <w:noProof/>
-        </w:rPr>
-        <w:instrText xml:space="preserve"> _Toc219486214 \h </w:instrText>
+        <w:instrText xml:space="preserve"> PAGEREF _Toc219489419 \h </w:instrText>
       </w:r>
       <w:r>
         <w:rPr>
@@ -483,19 +471,7 @@
         <w:rPr>
           <w:noProof/>
         </w:rPr>
-        <w:instrText xml:space="preserve"> </w:instrText>
-      </w:r>
-      <w:r>
-        <w:rPr>
-          <w:noProof/>
-        </w:rPr>
-        <w:instrText>PAGEREF</w:instrText>
-      </w:r>
-      <w:r>
-        <w:rPr>
-          <w:noProof/>
-        </w:rPr>
-        <w:instrText xml:space="preserve"> _Toc219486215 \h </w:instrText>
+        <w:instrText xml:space="preserve"> PAGEREF _Toc219489420 \h </w:instrText>
       </w:r>
       <w:r>
         <w:rPr>
@@ -555,19 +531,7 @@
         <w:rPr>
           <w:noProof/>
         </w:rPr>
-        <w:instrText xml:space="preserve"> </w:instrText>
-      </w:r>
-      <w:r>
-        <w:rPr>
-          <w:noProof/>
-        </w:rPr>
-        <w:instrText>PAGEREF</w:instrText>
-      </w:r>
-      <w:r>
-        <w:rPr>
-          <w:noProof/>
-        </w:rPr>
-        <w:instrText xml:space="preserve"> _Toc219486216 \h </w:instrText>
+        <w:instrText xml:space="preserve"> PAGEREF _Toc219489421 \h </w:instrText>
       </w:r>
       <w:r>
         <w:rPr>
@@ -627,19 +591,7 @@
         <w:rPr>
           <w:noProof/>
         </w:rPr>
-        <w:instrText xml:space="preserve"> </w:instrText>
-      </w:r>
-      <w:r>
-        <w:rPr>
-          <w:noProof/>
-        </w:rPr>
-        <w:instrText>PAGEREF</w:instrText>
-      </w:r>
-      <w:r>
-        <w:rPr>
-          <w:noProof/>
-        </w:rPr>
-        <w:instrText xml:space="preserve"> _Toc219486217 \h </w:instrText>
+        <w:instrText xml:space="preserve"> PAGEREF _Toc219489422 \h </w:instrText>
       </w:r>
       <w:r>
         <w:rPr>
@@ -699,19 +651,7 @@
         <w:rPr>
           <w:noProof/>
         </w:rPr>
-        <w:instrText xml:space="preserve"> </w:instrText>
-      </w:r>
-      <w:r>
-        <w:rPr>
-          <w:noProof/>
-        </w:rPr>
-        <w:instrText>PAGEREF</w:instrText>
-      </w:r>
-      <w:r>
-        <w:rPr>
-          <w:noProof/>
-        </w:rPr>
-        <w:instrText xml:space="preserve"> _Toc219486218 \h </w:instrText>
+        <w:instrText xml:space="preserve"> PAGEREF _Toc219489423 \h </w:instrText>
       </w:r>
       <w:r>
         <w:rPr>
@@ -771,19 +711,7 @@
         <w:rPr>
           <w:noProof/>
         </w:rPr>
-        <w:instrText xml:space="preserve"> </w:instrText>
-      </w:r>
-      <w:r>
-        <w:rPr>
-          <w:noProof/>
-        </w:rPr>
-        <w:instrText>PAGEREF</w:instrText>
-      </w:r>
-      <w:r>
-        <w:rPr>
-          <w:noProof/>
-        </w:rPr>
-        <w:instrText xml:space="preserve"> _Toc219486219 \h </w:instrText>
+        <w:instrText xml:space="preserve"> PAGEREF _Toc219489424 \h </w:instrText>
       </w:r>
       <w:r>
         <w:rPr>
@@ -800,7 +728,7 @@
         <w:rPr>
           <w:noProof/>
         </w:rPr>
-        <w:t>4</w:t>
+        <w:t>5</w:t>
       </w:r>
       <w:r>
         <w:rPr>
@@ -843,19 +771,7 @@
         <w:rPr>
           <w:noProof/>
         </w:rPr>
-        <w:instrText xml:space="preserve"> </w:instrText>
-      </w:r>
-      <w:r>
-        <w:rPr>
-          <w:noProof/>
-        </w:rPr>
-        <w:instrText>PAGEREF</w:instrText>
-      </w:r>
-      <w:r>
-        <w:rPr>
-          <w:noProof/>
-        </w:rPr>
-        <w:instrText xml:space="preserve"> _Toc219486220 \h </w:instrText>
+        <w:instrText xml:space="preserve"> PAGEREF _Toc219489425 \h </w:instrText>
       </w:r>
       <w:r>
         <w:rPr>
@@ -915,19 +831,7 @@
         <w:rPr>
           <w:noProof/>
         </w:rPr>
-        <w:instrText xml:space="preserve"> </w:instrText>
-      </w:r>
-      <w:r>
-        <w:rPr>
-          <w:noProof/>
-        </w:rPr>
-        <w:instrText>PAGEREF</w:instrText>
-      </w:r>
-      <w:r>
-        <w:rPr>
-          <w:noProof/>
-        </w:rPr>
-        <w:instrText xml:space="preserve"> _Toc219486221 \h </w:instrText>
+        <w:instrText xml:space="preserve"> PAGEREF _Toc219489426 \h </w:instrText>
       </w:r>
       <w:r>
         <w:rPr>
@@ -987,19 +891,7 @@
         <w:rPr>
           <w:noProof/>
         </w:rPr>
-        <w:instrText xml:space="preserve"> </w:instrText>
-      </w:r>
-      <w:r>
-        <w:rPr>
-          <w:noProof/>
-        </w:rPr>
-        <w:instrText>PAGEREF</w:instrText>
-      </w:r>
-      <w:r>
-        <w:rPr>
-          <w:noProof/>
-        </w:rPr>
-        <w:instrText xml:space="preserve"> _Toc219486222 \h </w:instrText>
+        <w:instrText xml:space="preserve"> PAGEREF _Toc219489427 \h </w:instrText>
       </w:r>
       <w:r>
         <w:rPr>
@@ -1059,19 +951,7 @@
         <w:rPr>
           <w:noProof/>
         </w:rPr>
-        <w:instrText xml:space="preserve"> </w:instrText>
-      </w:r>
-      <w:r>
-        <w:rPr>
-          <w:noProof/>
-        </w:rPr>
-        <w:instrText>PAGEREF</w:instrText>
-      </w:r>
-      <w:r>
-        <w:rPr>
-          <w:noProof/>
-        </w:rPr>
-        <w:instrText xml:space="preserve"> _Toc219486223 \h </w:instrText>
+        <w:instrText xml:space="preserve"> PAGEREF _Toc219489428 \h </w:instrText>
       </w:r>
       <w:r>
         <w:rPr>
@@ -1088,7 +968,67 @@
         <w:rPr>
           <w:noProof/>
         </w:rPr>
-        <w:t>6</w:t>
+        <w:t>7</w:t>
+      </w:r>
+      <w:r>
+        <w:rPr>
+          <w:noProof/>
+        </w:rPr>
+        <w:fldChar w:fldCharType="end"/>
+      </w:r>
+    </w:p>
+    <w:p>
+      <w:pPr>
+        <w:pStyle w:val="Verzeichnis3"/>
+        <w:tabs>
+          <w:tab w:val="right" w:leader="dot" w:pos="9056"/>
+        </w:tabs>
+        <w:rPr>
+          <w:noProof/>
+          <w:sz w:val="24"/>
+          <w:lang w:eastAsia="ja-JP"/>
+        </w:rPr>
+      </w:pPr>
+      <w:r>
+        <w:rPr>
+          <w:noProof/>
+        </w:rPr>
+        <w:t>Grundlegendes Prinzip</w:t>
+      </w:r>
+      <w:r>
+        <w:rPr>
+          <w:noProof/>
+        </w:rPr>
+        <w:tab/>
+      </w:r>
+      <w:r>
+        <w:rPr>
+          <w:noProof/>
+        </w:rPr>
+        <w:fldChar w:fldCharType="begin"/>
+      </w:r>
+      <w:r>
+        <w:rPr>
+          <w:noProof/>
+        </w:rPr>
+        <w:instrText xml:space="preserve"> PAGEREF _Toc219489429 \h </w:instrText>
+      </w:r>
+      <w:r>
+        <w:rPr>
+          <w:noProof/>
+        </w:rPr>
+      </w:r>
+      <w:r>
+        <w:rPr>
+          <w:noProof/>
+        </w:rPr>
+        <w:fldChar w:fldCharType="separate"/>
+      </w:r>
+      <w:r>
+        <w:rPr>
+          <w:noProof/>
+        </w:rPr>
+        <w:t>7</w:t>
       </w:r>
       <w:r>
         <w:rPr>
@@ -1131,19 +1071,7 @@
         <w:rPr>
           <w:noProof/>
         </w:rPr>
-        <w:instrText xml:space="preserve"> </w:instrText>
-      </w:r>
-      <w:r>
-        <w:rPr>
-          <w:noProof/>
-        </w:rPr>
-        <w:instrText>PAGEREF</w:instrText>
-      </w:r>
-      <w:r>
-        <w:rPr>
-          <w:noProof/>
-        </w:rPr>
-        <w:instrText xml:space="preserve"> _Toc219486224 \h </w:instrText>
+        <w:instrText xml:space="preserve"> PAGEREF _Toc219489430 \h </w:instrText>
       </w:r>
       <w:r>
         <w:rPr>
@@ -1160,7 +1088,7 @@
         <w:rPr>
           <w:noProof/>
         </w:rPr>
-        <w:t>7</w:t>
+        <w:t>8</w:t>
       </w:r>
       <w:r>
         <w:rPr>
@@ -1203,19 +1131,7 @@
         <w:rPr>
           <w:noProof/>
         </w:rPr>
-        <w:instrText xml:space="preserve"> </w:instrText>
-      </w:r>
-      <w:r>
-        <w:rPr>
-          <w:noProof/>
-        </w:rPr>
-        <w:instrText>PAGEREF</w:instrText>
-      </w:r>
-      <w:r>
-        <w:rPr>
-          <w:noProof/>
-        </w:rPr>
-        <w:instrText xml:space="preserve"> _Toc219486225 \h </w:instrText>
+        <w:instrText xml:space="preserve"> PAGEREF _Toc219489431 \h </w:instrText>
       </w:r>
       <w:r>
         <w:rPr>
@@ -1232,7 +1148,7 @@
         <w:rPr>
           <w:noProof/>
         </w:rPr>
-        <w:t>7</w:t>
+        <w:t>8</w:t>
       </w:r>
       <w:r>
         <w:rPr>
@@ -1275,19 +1191,7 @@
         <w:rPr>
           <w:noProof/>
         </w:rPr>
-        <w:instrText xml:space="preserve"> </w:instrText>
-      </w:r>
-      <w:r>
-        <w:rPr>
-          <w:noProof/>
-        </w:rPr>
-        <w:instrText>PAGEREF</w:instrText>
-      </w:r>
-      <w:r>
-        <w:rPr>
-          <w:noProof/>
-        </w:rPr>
-        <w:instrText xml:space="preserve"> _Toc219486226 \h </w:instrText>
+        <w:instrText xml:space="preserve"> PAGEREF _Toc219489432 \h </w:instrText>
       </w:r>
       <w:r>
         <w:rPr>
@@ -1347,19 +1251,7 @@
         <w:rPr>
           <w:noProof/>
         </w:rPr>
-        <w:instrText xml:space="preserve"> </w:instrText>
-      </w:r>
-      <w:r>
-        <w:rPr>
-          <w:noProof/>
-        </w:rPr>
-        <w:instrText>PAGEREF</w:instrText>
-      </w:r>
-      <w:r>
-        <w:rPr>
-          <w:noProof/>
-        </w:rPr>
-        <w:instrText xml:space="preserve"> _Toc219486227 \h </w:instrText>
+        <w:instrText xml:space="preserve"> PAGEREF _Toc219489433 \h </w:instrText>
       </w:r>
       <w:r>
         <w:rPr>
@@ -1401,7 +1293,7 @@
         <w:rPr>
           <w:noProof/>
         </w:rPr>
-        <w:t>Technologie-Strategien</w:t>
+        <w:t>Technologie- Vergleich</w:t>
       </w:r>
       <w:r>
         <w:rPr>
@@ -1419,19 +1311,7 @@
         <w:rPr>
           <w:noProof/>
         </w:rPr>
-        <w:instrText xml:space="preserve"> </w:instrText>
-      </w:r>
-      <w:r>
-        <w:rPr>
-          <w:noProof/>
-        </w:rPr>
-        <w:instrText>PAGEREF</w:instrText>
-      </w:r>
-      <w:r>
-        <w:rPr>
-          <w:noProof/>
-        </w:rPr>
-        <w:instrText xml:space="preserve"> _Toc219486228 \h </w:instrText>
+        <w:instrText xml:space="preserve"> PAGEREF _Toc219489434 \h </w:instrText>
       </w:r>
       <w:r>
         <w:rPr>
@@ -1473,7 +1353,7 @@
         <w:rPr>
           <w:noProof/>
         </w:rPr>
-        <w:t>Technologie- Vergleich</w:t>
+        <w:t>HTML5</w:t>
       </w:r>
       <w:r>
         <w:rPr>
@@ -1491,19 +1371,7 @@
         <w:rPr>
           <w:noProof/>
         </w:rPr>
-        <w:instrText xml:space="preserve"> </w:instrText>
-      </w:r>
-      <w:r>
-        <w:rPr>
-          <w:noProof/>
-        </w:rPr>
-        <w:instrText>PAGEREF</w:instrText>
-      </w:r>
-      <w:r>
-        <w:rPr>
-          <w:noProof/>
-        </w:rPr>
-        <w:instrText xml:space="preserve"> _Toc219486229 \h </w:instrText>
+        <w:instrText xml:space="preserve"> PAGEREF _Toc219489435 \h </w:instrText>
       </w:r>
       <w:r>
         <w:rPr>
@@ -1545,7 +1413,7 @@
         <w:rPr>
           <w:noProof/>
         </w:rPr>
-        <w:t>HTML5</w:t>
+        <w:t>Datenübertragung in Mobilen Kommunikations-Systemen</w:t>
       </w:r>
       <w:r>
         <w:rPr>
@@ -1563,19 +1431,7 @@
         <w:rPr>
           <w:noProof/>
         </w:rPr>
-        <w:instrText xml:space="preserve"> </w:instrText>
-      </w:r>
-      <w:r>
-        <w:rPr>
-          <w:noProof/>
-        </w:rPr>
-        <w:instrText>PAGEREF</w:instrText>
-      </w:r>
-      <w:r>
-        <w:rPr>
-          <w:noProof/>
-        </w:rPr>
-        <w:instrText xml:space="preserve"> _Toc219486230 \h </w:instrText>
+        <w:instrText xml:space="preserve"> PAGEREF _Toc219489436 \h </w:instrText>
       </w:r>
       <w:r>
         <w:rPr>
@@ -1593,6 +1449,66 @@
           <w:noProof/>
         </w:rPr>
         <w:t>9</w:t>
+      </w:r>
+      <w:r>
+        <w:rPr>
+          <w:noProof/>
+        </w:rPr>
+        <w:fldChar w:fldCharType="end"/>
+      </w:r>
+    </w:p>
+    <w:p>
+      <w:pPr>
+        <w:pStyle w:val="Verzeichnis1"/>
+        <w:tabs>
+          <w:tab w:val="right" w:leader="dot" w:pos="9056"/>
+        </w:tabs>
+        <w:rPr>
+          <w:noProof/>
+          <w:sz w:val="24"/>
+          <w:lang w:eastAsia="ja-JP"/>
+        </w:rPr>
+      </w:pPr>
+      <w:r>
+        <w:rPr>
+          <w:noProof/>
+        </w:rPr>
+        <w:t>Geschäftsmodelle</w:t>
+      </w:r>
+      <w:r>
+        <w:rPr>
+          <w:noProof/>
+        </w:rPr>
+        <w:tab/>
+      </w:r>
+      <w:r>
+        <w:rPr>
+          <w:noProof/>
+        </w:rPr>
+        <w:fldChar w:fldCharType="begin"/>
+      </w:r>
+      <w:r>
+        <w:rPr>
+          <w:noProof/>
+        </w:rPr>
+        <w:instrText xml:space="preserve"> PAGEREF _Toc219489437 \h </w:instrText>
+      </w:r>
+      <w:r>
+        <w:rPr>
+          <w:noProof/>
+        </w:rPr>
+      </w:r>
+      <w:r>
+        <w:rPr>
+          <w:noProof/>
+        </w:rPr>
+        <w:fldChar w:fldCharType="separate"/>
+      </w:r>
+      <w:r>
+        <w:rPr>
+          <w:noProof/>
+        </w:rPr>
+        <w:t>10</w:t>
       </w:r>
       <w:r>
         <w:rPr>
@@ -1617,7 +1533,7 @@
         <w:rPr>
           <w:noProof/>
         </w:rPr>
-        <w:t>Datenübertragung in Mobilen Kommunikations-Systemen</w:t>
+        <w:t>Nutzungsversprechen</w:t>
       </w:r>
       <w:r>
         <w:rPr>
@@ -1635,19 +1551,7 @@
         <w:rPr>
           <w:noProof/>
         </w:rPr>
-        <w:instrText xml:space="preserve"> </w:instrText>
-      </w:r>
-      <w:r>
-        <w:rPr>
-          <w:noProof/>
-        </w:rPr>
-        <w:instrText>PAGEREF</w:instrText>
-      </w:r>
-      <w:r>
-        <w:rPr>
-          <w:noProof/>
-        </w:rPr>
-        <w:instrText xml:space="preserve"> _Toc219486231 \h </w:instrText>
+        <w:instrText xml:space="preserve"> PAGEREF _Toc219489438 \h </w:instrText>
       </w:r>
       <w:r>
         <w:rPr>
@@ -1664,7 +1568,307 @@
         <w:rPr>
           <w:noProof/>
         </w:rPr>
-        <w:t>9</w:t>
+        <w:t>10</w:t>
+      </w:r>
+      <w:r>
+        <w:rPr>
+          <w:noProof/>
+        </w:rPr>
+        <w:fldChar w:fldCharType="end"/>
+      </w:r>
+    </w:p>
+    <w:p>
+      <w:pPr>
+        <w:pStyle w:val="Verzeichnis2"/>
+        <w:tabs>
+          <w:tab w:val="right" w:leader="dot" w:pos="9056"/>
+        </w:tabs>
+        <w:rPr>
+          <w:noProof/>
+          <w:sz w:val="24"/>
+          <w:lang w:eastAsia="ja-JP"/>
+        </w:rPr>
+      </w:pPr>
+      <w:r>
+        <w:rPr>
+          <w:noProof/>
+        </w:rPr>
+        <w:t>Architektur und Wertschöpfung</w:t>
+      </w:r>
+      <w:r>
+        <w:rPr>
+          <w:noProof/>
+        </w:rPr>
+        <w:tab/>
+      </w:r>
+      <w:r>
+        <w:rPr>
+          <w:noProof/>
+        </w:rPr>
+        <w:fldChar w:fldCharType="begin"/>
+      </w:r>
+      <w:r>
+        <w:rPr>
+          <w:noProof/>
+        </w:rPr>
+        <w:instrText xml:space="preserve"> PAGEREF _Toc219489439 \h </w:instrText>
+      </w:r>
+      <w:r>
+        <w:rPr>
+          <w:noProof/>
+        </w:rPr>
+      </w:r>
+      <w:r>
+        <w:rPr>
+          <w:noProof/>
+        </w:rPr>
+        <w:fldChar w:fldCharType="separate"/>
+      </w:r>
+      <w:r>
+        <w:rPr>
+          <w:noProof/>
+        </w:rPr>
+        <w:t>10</w:t>
+      </w:r>
+      <w:r>
+        <w:rPr>
+          <w:noProof/>
+        </w:rPr>
+        <w:fldChar w:fldCharType="end"/>
+      </w:r>
+    </w:p>
+    <w:p>
+      <w:pPr>
+        <w:pStyle w:val="Verzeichnis3"/>
+        <w:tabs>
+          <w:tab w:val="right" w:leader="dot" w:pos="9056"/>
+        </w:tabs>
+        <w:rPr>
+          <w:noProof/>
+          <w:sz w:val="24"/>
+          <w:lang w:eastAsia="ja-JP"/>
+        </w:rPr>
+      </w:pPr>
+      <w:r>
+        <w:rPr>
+          <w:noProof/>
+        </w:rPr>
+        <w:t>Die Wertschöpfung</w:t>
+      </w:r>
+      <w:r>
+        <w:rPr>
+          <w:noProof/>
+        </w:rPr>
+        <w:tab/>
+      </w:r>
+      <w:r>
+        <w:rPr>
+          <w:noProof/>
+        </w:rPr>
+        <w:fldChar w:fldCharType="begin"/>
+      </w:r>
+      <w:r>
+        <w:rPr>
+          <w:noProof/>
+        </w:rPr>
+        <w:instrText xml:space="preserve"> PAGEREF _Toc219489440 \h </w:instrText>
+      </w:r>
+      <w:r>
+        <w:rPr>
+          <w:noProof/>
+        </w:rPr>
+      </w:r>
+      <w:r>
+        <w:rPr>
+          <w:noProof/>
+        </w:rPr>
+        <w:fldChar w:fldCharType="separate"/>
+      </w:r>
+      <w:r>
+        <w:rPr>
+          <w:noProof/>
+        </w:rPr>
+        <w:t>10</w:t>
+      </w:r>
+      <w:r>
+        <w:rPr>
+          <w:noProof/>
+        </w:rPr>
+        <w:fldChar w:fldCharType="end"/>
+      </w:r>
+    </w:p>
+    <w:p>
+      <w:pPr>
+        <w:pStyle w:val="Verzeichnis3"/>
+        <w:tabs>
+          <w:tab w:val="right" w:leader="dot" w:pos="9056"/>
+        </w:tabs>
+        <w:rPr>
+          <w:noProof/>
+          <w:sz w:val="24"/>
+          <w:lang w:eastAsia="ja-JP"/>
+        </w:rPr>
+      </w:pPr>
+      <w:r>
+        <w:rPr>
+          <w:noProof/>
+        </w:rPr>
+        <w:t>Die Wertschöpfungskette</w:t>
+      </w:r>
+      <w:r>
+        <w:rPr>
+          <w:noProof/>
+        </w:rPr>
+        <w:tab/>
+      </w:r>
+      <w:r>
+        <w:rPr>
+          <w:noProof/>
+        </w:rPr>
+        <w:fldChar w:fldCharType="begin"/>
+      </w:r>
+      <w:r>
+        <w:rPr>
+          <w:noProof/>
+        </w:rPr>
+        <w:instrText xml:space="preserve"> PAGEREF _Toc219489441 \h </w:instrText>
+      </w:r>
+      <w:r>
+        <w:rPr>
+          <w:noProof/>
+        </w:rPr>
+      </w:r>
+      <w:r>
+        <w:rPr>
+          <w:noProof/>
+        </w:rPr>
+        <w:fldChar w:fldCharType="separate"/>
+      </w:r>
+      <w:r>
+        <w:rPr>
+          <w:noProof/>
+        </w:rPr>
+        <w:t>10</w:t>
+      </w:r>
+      <w:r>
+        <w:rPr>
+          <w:noProof/>
+        </w:rPr>
+        <w:fldChar w:fldCharType="end"/>
+      </w:r>
+    </w:p>
+    <w:p>
+      <w:pPr>
+        <w:pStyle w:val="Verzeichnis2"/>
+        <w:tabs>
+          <w:tab w:val="right" w:leader="dot" w:pos="9056"/>
+        </w:tabs>
+        <w:rPr>
+          <w:noProof/>
+          <w:sz w:val="24"/>
+          <w:lang w:eastAsia="ja-JP"/>
+        </w:rPr>
+      </w:pPr>
+      <w:r>
+        <w:rPr>
+          <w:noProof/>
+        </w:rPr>
+        <w:t>Das Ertragsmodell</w:t>
+      </w:r>
+      <w:r>
+        <w:rPr>
+          <w:noProof/>
+        </w:rPr>
+        <w:tab/>
+      </w:r>
+      <w:r>
+        <w:rPr>
+          <w:noProof/>
+        </w:rPr>
+        <w:fldChar w:fldCharType="begin"/>
+      </w:r>
+      <w:r>
+        <w:rPr>
+          <w:noProof/>
+        </w:rPr>
+        <w:instrText xml:space="preserve"> PAGEREF _Toc219489442 \h </w:instrText>
+      </w:r>
+      <w:r>
+        <w:rPr>
+          <w:noProof/>
+        </w:rPr>
+      </w:r>
+      <w:r>
+        <w:rPr>
+          <w:noProof/>
+        </w:rPr>
+        <w:fldChar w:fldCharType="separate"/>
+      </w:r>
+      <w:r>
+        <w:rPr>
+          <w:noProof/>
+        </w:rPr>
+        <w:t>11</w:t>
+      </w:r>
+      <w:r>
+        <w:rPr>
+          <w:noProof/>
+        </w:rPr>
+        <w:fldChar w:fldCharType="end"/>
+      </w:r>
+    </w:p>
+    <w:p>
+      <w:pPr>
+        <w:pStyle w:val="Verzeichnis2"/>
+        <w:tabs>
+          <w:tab w:val="right" w:leader="dot" w:pos="9056"/>
+        </w:tabs>
+        <w:rPr>
+          <w:noProof/>
+          <w:sz w:val="24"/>
+          <w:lang w:eastAsia="ja-JP"/>
+        </w:rPr>
+      </w:pPr>
+      <w:r>
+        <w:rPr>
+          <w:noProof/>
+        </w:rPr>
+        <w:t>Geschäftsmodelle für LBS</w:t>
+      </w:r>
+      <w:r>
+        <w:rPr>
+          <w:noProof/>
+        </w:rPr>
+        <w:tab/>
+      </w:r>
+      <w:r>
+        <w:rPr>
+          <w:noProof/>
+        </w:rPr>
+        <w:fldChar w:fldCharType="begin"/>
+      </w:r>
+      <w:r>
+        <w:rPr>
+          <w:noProof/>
+        </w:rPr>
+        <w:instrText xml:space="preserve"> PAGEREF _Toc219489443 \h </w:instrText>
+      </w:r>
+      <w:r>
+        <w:rPr>
+          <w:noProof/>
+        </w:rPr>
+      </w:r>
+      <w:r>
+        <w:rPr>
+          <w:noProof/>
+        </w:rPr>
+        <w:fldChar w:fldCharType="separate"/>
+      </w:r>
+      <w:r>
+        <w:rPr>
+          <w:noProof/>
+        </w:rPr>
+        <w:t>12</w:t>
       </w:r>
       <w:r>
         <w:rPr>
@@ -1689,7 +1893,7 @@
         <w:rPr>
           <w:noProof/>
         </w:rPr>
-        <w:t>Geschäftsmodelle</w:t>
+        <w:t>Fallbeispiel MyTaxi App</w:t>
       </w:r>
       <w:r>
         <w:rPr>
@@ -1707,19 +1911,7 @@
         <w:rPr>
           <w:noProof/>
         </w:rPr>
-        <w:instrText xml:space="preserve"> </w:instrText>
-      </w:r>
-      <w:r>
-        <w:rPr>
-          <w:noProof/>
-        </w:rPr>
-        <w:instrText>PAGEREF</w:instrText>
-      </w:r>
-      <w:r>
-        <w:rPr>
-          <w:noProof/>
-        </w:rPr>
-        <w:instrText xml:space="preserve"> _Toc219486232 \h </w:instrText>
+        <w:instrText xml:space="preserve"> PAGEREF _Toc219489444 \h </w:instrText>
       </w:r>
       <w:r>
         <w:rPr>
@@ -1736,7 +1928,7 @@
         <w:rPr>
           <w:noProof/>
         </w:rPr>
-        <w:t>10</w:t>
+        <w:t>13</w:t>
       </w:r>
       <w:r>
         <w:rPr>
@@ -1761,7 +1953,7 @@
         <w:rPr>
           <w:noProof/>
         </w:rPr>
-        <w:t>Nutzungsversprechen</w:t>
+        <w:t>Funktionalitäten</w:t>
       </w:r>
       <w:r>
         <w:rPr>
@@ -1779,19 +1971,7 @@
         <w:rPr>
           <w:noProof/>
         </w:rPr>
-        <w:instrText xml:space="preserve"> </w:instrText>
-      </w:r>
-      <w:r>
-        <w:rPr>
-          <w:noProof/>
-        </w:rPr>
-        <w:instrText>PAGEREF</w:instrText>
-      </w:r>
-      <w:r>
-        <w:rPr>
-          <w:noProof/>
-        </w:rPr>
-        <w:instrText xml:space="preserve"> _Toc219486233 \h </w:instrText>
+        <w:instrText xml:space="preserve"> PAGEREF _Toc219489445 \h </w:instrText>
       </w:r>
       <w:r>
         <w:rPr>
@@ -1808,7 +1988,7 @@
         <w:rPr>
           <w:noProof/>
         </w:rPr>
-        <w:t>10</w:t>
+        <w:t>13</w:t>
       </w:r>
       <w:r>
         <w:rPr>
@@ -1833,7 +2013,7 @@
         <w:rPr>
           <w:noProof/>
         </w:rPr>
-        <w:t>Architektur und Wertschöpfung</w:t>
+        <w:t>Technologie</w:t>
       </w:r>
       <w:r>
         <w:rPr>
@@ -1851,19 +2031,7 @@
         <w:rPr>
           <w:noProof/>
         </w:rPr>
-        <w:instrText xml:space="preserve"> </w:instrText>
-      </w:r>
-      <w:r>
-        <w:rPr>
-          <w:noProof/>
-        </w:rPr>
-        <w:instrText>PAGEREF</w:instrText>
-      </w:r>
-      <w:r>
-        <w:rPr>
-          <w:noProof/>
-        </w:rPr>
-        <w:instrText xml:space="preserve"> _Toc219486234 \h </w:instrText>
+        <w:instrText xml:space="preserve"> PAGEREF _Toc219489446 \h </w:instrText>
       </w:r>
       <w:r>
         <w:rPr>
@@ -1880,151 +2048,7 @@
         <w:rPr>
           <w:noProof/>
         </w:rPr>
-        <w:t>10</w:t>
-      </w:r>
-      <w:r>
-        <w:rPr>
-          <w:noProof/>
-        </w:rPr>
-        <w:fldChar w:fldCharType="end"/>
-      </w:r>
-    </w:p>
-    <w:p>
-      <w:pPr>
-        <w:pStyle w:val="Verzeichnis3"/>
-        <w:tabs>
-          <w:tab w:val="right" w:leader="dot" w:pos="9056"/>
-        </w:tabs>
-        <w:rPr>
-          <w:noProof/>
-          <w:sz w:val="24"/>
-          <w:lang w:eastAsia="ja-JP"/>
-        </w:rPr>
-      </w:pPr>
-      <w:r>
-        <w:rPr>
-          <w:noProof/>
-        </w:rPr>
-        <w:t>Die Wertschöpfung</w:t>
-      </w:r>
-      <w:r>
-        <w:rPr>
-          <w:noProof/>
-        </w:rPr>
-        <w:tab/>
-      </w:r>
-      <w:r>
-        <w:rPr>
-          <w:noProof/>
-        </w:rPr>
-        <w:fldChar w:fldCharType="begin"/>
-      </w:r>
-      <w:r>
-        <w:rPr>
-          <w:noProof/>
-        </w:rPr>
-        <w:instrText xml:space="preserve"> </w:instrText>
-      </w:r>
-      <w:r>
-        <w:rPr>
-          <w:noProof/>
-        </w:rPr>
-        <w:instrText>PAGEREF</w:instrText>
-      </w:r>
-      <w:r>
-        <w:rPr>
-          <w:noProof/>
-        </w:rPr>
-        <w:instrText xml:space="preserve"> _Toc219486235 \h </w:instrText>
-      </w:r>
-      <w:r>
-        <w:rPr>
-          <w:noProof/>
-        </w:rPr>
-      </w:r>
-      <w:r>
-        <w:rPr>
-          <w:noProof/>
-        </w:rPr>
-        <w:fldChar w:fldCharType="separate"/>
-      </w:r>
-      <w:r>
-        <w:rPr>
-          <w:noProof/>
-        </w:rPr>
-        <w:t>10</w:t>
-      </w:r>
-      <w:r>
-        <w:rPr>
-          <w:noProof/>
-        </w:rPr>
-        <w:fldChar w:fldCharType="end"/>
-      </w:r>
-    </w:p>
-    <w:p>
-      <w:pPr>
-        <w:pStyle w:val="Verzeichnis3"/>
-        <w:tabs>
-          <w:tab w:val="right" w:leader="dot" w:pos="9056"/>
-        </w:tabs>
-        <w:rPr>
-          <w:noProof/>
-          <w:sz w:val="24"/>
-          <w:lang w:eastAsia="ja-JP"/>
-        </w:rPr>
-      </w:pPr>
-      <w:r>
-        <w:rPr>
-          <w:noProof/>
-        </w:rPr>
-        <w:t>Die Wertschöpfungskette</w:t>
-      </w:r>
-      <w:r>
-        <w:rPr>
-          <w:noProof/>
-        </w:rPr>
-        <w:tab/>
-      </w:r>
-      <w:r>
-        <w:rPr>
-          <w:noProof/>
-        </w:rPr>
-        <w:fldChar w:fldCharType="begin"/>
-      </w:r>
-      <w:r>
-        <w:rPr>
-          <w:noProof/>
-        </w:rPr>
-        <w:instrText xml:space="preserve"> </w:instrText>
-      </w:r>
-      <w:r>
-        <w:rPr>
-          <w:noProof/>
-        </w:rPr>
-        <w:instrText>PAGEREF</w:instrText>
-      </w:r>
-      <w:r>
-        <w:rPr>
-          <w:noProof/>
-        </w:rPr>
-        <w:instrText xml:space="preserve"> _Toc219486236 \h </w:instrText>
-      </w:r>
-      <w:r>
-        <w:rPr>
-          <w:noProof/>
-        </w:rPr>
-      </w:r>
-      <w:r>
-        <w:rPr>
-          <w:noProof/>
-        </w:rPr>
-        <w:fldChar w:fldCharType="separate"/>
-      </w:r>
-      <w:r>
-        <w:rPr>
-          <w:noProof/>
-        </w:rPr>
-        <w:t>10</w:t>
+        <w:t>13</w:t>
       </w:r>
       <w:r>
         <w:rPr>
@@ -2049,7 +2073,7 @@
         <w:rPr>
           <w:noProof/>
         </w:rPr>
-        <w:t>Das Ertragsmodell</w:t>
+        <w:t>Geschäftsmodell</w:t>
       </w:r>
       <w:r>
         <w:rPr>
@@ -2067,19 +2091,7 @@
         <w:rPr>
           <w:noProof/>
         </w:rPr>
-        <w:instrText xml:space="preserve"> </w:instrText>
-      </w:r>
-      <w:r>
-        <w:rPr>
-          <w:noProof/>
-        </w:rPr>
-        <w:instrText>PAGEREF</w:instrText>
-      </w:r>
-      <w:r>
-        <w:rPr>
-          <w:noProof/>
-        </w:rPr>
-        <w:instrText xml:space="preserve"> _Toc219486237 \h </w:instrText>
+        <w:instrText xml:space="preserve"> PAGEREF _Toc219489447 \h </w:instrText>
       </w:r>
       <w:r>
         <w:rPr>
@@ -2096,727 +2108,7 @@
         <w:rPr>
           <w:noProof/>
         </w:rPr>
-        <w:t>11</w:t>
-      </w:r>
-      <w:r>
-        <w:rPr>
-          <w:noProof/>
-        </w:rPr>
-        <w:fldChar w:fldCharType="end"/>
-      </w:r>
-    </w:p>
-    <w:p>
-      <w:pPr>
-        <w:pStyle w:val="Verzeichnis2"/>
-        <w:tabs>
-          <w:tab w:val="right" w:leader="dot" w:pos="9056"/>
-        </w:tabs>
-        <w:rPr>
-          <w:noProof/>
-          <w:sz w:val="24"/>
-          <w:lang w:eastAsia="ja-JP"/>
-        </w:rPr>
-      </w:pPr>
-      <w:r>
-        <w:rPr>
-          <w:noProof/>
-        </w:rPr>
-        <w:t>Marketing-Strategien in LBS</w:t>
-      </w:r>
-      <w:r>
-        <w:rPr>
-          <w:noProof/>
-        </w:rPr>
-        <w:tab/>
-      </w:r>
-      <w:r>
-        <w:rPr>
-          <w:noProof/>
-        </w:rPr>
-        <w:fldChar w:fldCharType="begin"/>
-      </w:r>
-      <w:r>
-        <w:rPr>
-          <w:noProof/>
-        </w:rPr>
-        <w:instrText xml:space="preserve"> </w:instrText>
-      </w:r>
-      <w:r>
-        <w:rPr>
-          <w:noProof/>
-        </w:rPr>
-        <w:instrText>PAGEREF</w:instrText>
-      </w:r>
-      <w:r>
-        <w:rPr>
-          <w:noProof/>
-        </w:rPr>
-        <w:instrText xml:space="preserve"> _Toc219486238 \h </w:instrText>
-      </w:r>
-      <w:r>
-        <w:rPr>
-          <w:noProof/>
-        </w:rPr>
-      </w:r>
-      <w:r>
-        <w:rPr>
-          <w:noProof/>
-        </w:rPr>
-        <w:fldChar w:fldCharType="separate"/>
-      </w:r>
-      <w:r>
-        <w:rPr>
-          <w:noProof/>
-        </w:rPr>
-        <w:t>11</w:t>
-      </w:r>
-      <w:r>
-        <w:rPr>
-          <w:noProof/>
-        </w:rPr>
-        <w:fldChar w:fldCharType="end"/>
-      </w:r>
-    </w:p>
-    <w:p>
-      <w:pPr>
-        <w:pStyle w:val="Verzeichnis2"/>
-        <w:tabs>
-          <w:tab w:val="right" w:leader="dot" w:pos="9056"/>
-        </w:tabs>
-        <w:rPr>
-          <w:noProof/>
-          <w:sz w:val="24"/>
-          <w:lang w:eastAsia="ja-JP"/>
-        </w:rPr>
-      </w:pPr>
-      <w:r>
-        <w:rPr>
-          <w:noProof/>
-        </w:rPr>
-        <w:t>Positionierung</w:t>
-      </w:r>
-      <w:r>
-        <w:rPr>
-          <w:noProof/>
-        </w:rPr>
-        <w:tab/>
-      </w:r>
-      <w:r>
-        <w:rPr>
-          <w:noProof/>
-        </w:rPr>
-        <w:fldChar w:fldCharType="begin"/>
-      </w:r>
-      <w:r>
-        <w:rPr>
-          <w:noProof/>
-        </w:rPr>
-        <w:instrText xml:space="preserve"> </w:instrText>
-      </w:r>
-      <w:r>
-        <w:rPr>
-          <w:noProof/>
-        </w:rPr>
-        <w:instrText>PAGEREF</w:instrText>
-      </w:r>
-      <w:r>
-        <w:rPr>
-          <w:noProof/>
-        </w:rPr>
-        <w:instrText xml:space="preserve"> _Toc219486239 \h </w:instrText>
-      </w:r>
-      <w:r>
-        <w:rPr>
-          <w:noProof/>
-        </w:rPr>
-      </w:r>
-      <w:r>
-        <w:rPr>
-          <w:noProof/>
-        </w:rPr>
-        <w:fldChar w:fldCharType="separate"/>
-      </w:r>
-      <w:r>
-        <w:rPr>
-          <w:noProof/>
-        </w:rPr>
-        <w:t>11</w:t>
-      </w:r>
-      <w:r>
-        <w:rPr>
-          <w:noProof/>
-        </w:rPr>
-        <w:fldChar w:fldCharType="end"/>
-      </w:r>
-    </w:p>
-    <w:p>
-      <w:pPr>
-        <w:pStyle w:val="Verzeichnis2"/>
-        <w:tabs>
-          <w:tab w:val="right" w:leader="dot" w:pos="9056"/>
-        </w:tabs>
-        <w:rPr>
-          <w:noProof/>
-          <w:sz w:val="24"/>
-          <w:lang w:eastAsia="ja-JP"/>
-        </w:rPr>
-      </w:pPr>
-      <w:r>
-        <w:rPr>
-          <w:noProof/>
-        </w:rPr>
-        <w:t>SWOT</w:t>
-      </w:r>
-      <w:r>
-        <w:rPr>
-          <w:noProof/>
-        </w:rPr>
-        <w:tab/>
-      </w:r>
-      <w:r>
-        <w:rPr>
-          <w:noProof/>
-        </w:rPr>
-        <w:fldChar w:fldCharType="begin"/>
-      </w:r>
-      <w:r>
-        <w:rPr>
-          <w:noProof/>
-        </w:rPr>
-        <w:instrText xml:space="preserve"> </w:instrText>
-      </w:r>
-      <w:r>
-        <w:rPr>
-          <w:noProof/>
-        </w:rPr>
-        <w:instrText>PAGEREF</w:instrText>
-      </w:r>
-      <w:r>
-        <w:rPr>
-          <w:noProof/>
-        </w:rPr>
-        <w:instrText xml:space="preserve"> _Toc219486240 \h </w:instrText>
-      </w:r>
-      <w:r>
-        <w:rPr>
-          <w:noProof/>
-        </w:rPr>
-      </w:r>
-      <w:r>
-        <w:rPr>
-          <w:noProof/>
-        </w:rPr>
-        <w:fldChar w:fldCharType="separate"/>
-      </w:r>
-      <w:r>
-        <w:rPr>
-          <w:noProof/>
-        </w:rPr>
-        <w:t>12</w:t>
-      </w:r>
-      <w:r>
-        <w:rPr>
-          <w:noProof/>
-        </w:rPr>
-        <w:fldChar w:fldCharType="end"/>
-      </w:r>
-    </w:p>
-    <w:p>
-      <w:pPr>
-        <w:pStyle w:val="Verzeichnis2"/>
-        <w:tabs>
-          <w:tab w:val="right" w:leader="dot" w:pos="9056"/>
-        </w:tabs>
-        <w:rPr>
-          <w:noProof/>
-          <w:sz w:val="24"/>
-          <w:lang w:eastAsia="ja-JP"/>
-        </w:rPr>
-      </w:pPr>
-      <w:r>
-        <w:rPr>
-          <w:noProof/>
-        </w:rPr>
-        <w:t>Marketingmix</w:t>
-      </w:r>
-      <w:r>
-        <w:rPr>
-          <w:noProof/>
-        </w:rPr>
-        <w:tab/>
-      </w:r>
-      <w:r>
-        <w:rPr>
-          <w:noProof/>
-        </w:rPr>
-        <w:fldChar w:fldCharType="begin"/>
-      </w:r>
-      <w:r>
-        <w:rPr>
-          <w:noProof/>
-        </w:rPr>
-        <w:instrText xml:space="preserve"> </w:instrText>
-      </w:r>
-      <w:r>
-        <w:rPr>
-          <w:noProof/>
-        </w:rPr>
-        <w:instrText>PAGEREF</w:instrText>
-      </w:r>
-      <w:r>
-        <w:rPr>
-          <w:noProof/>
-        </w:rPr>
-        <w:instrText xml:space="preserve"> _Toc219486241 \h </w:instrText>
-      </w:r>
-      <w:r>
-        <w:rPr>
-          <w:noProof/>
-        </w:rPr>
-      </w:r>
-      <w:r>
-        <w:rPr>
-          <w:noProof/>
-        </w:rPr>
-        <w:fldChar w:fldCharType="separate"/>
-      </w:r>
-      <w:r>
-        <w:rPr>
-          <w:noProof/>
-        </w:rPr>
-        <w:t>12</w:t>
-      </w:r>
-      <w:r>
-        <w:rPr>
-          <w:noProof/>
-        </w:rPr>
-        <w:fldChar w:fldCharType="end"/>
-      </w:r>
-    </w:p>
-    <w:p>
-      <w:pPr>
-        <w:pStyle w:val="Verzeichnis3"/>
-        <w:tabs>
-          <w:tab w:val="right" w:leader="dot" w:pos="9056"/>
-        </w:tabs>
-        <w:rPr>
-          <w:noProof/>
-          <w:sz w:val="24"/>
-          <w:lang w:eastAsia="ja-JP"/>
-        </w:rPr>
-      </w:pPr>
-      <w:r>
-        <w:rPr>
-          <w:noProof/>
-        </w:rPr>
-        <w:t>Produkt</w:t>
-      </w:r>
-      <w:r>
-        <w:rPr>
-          <w:noProof/>
-        </w:rPr>
-        <w:tab/>
-      </w:r>
-      <w:r>
-        <w:rPr>
-          <w:noProof/>
-        </w:rPr>
-        <w:fldChar w:fldCharType="begin"/>
-      </w:r>
-      <w:r>
-        <w:rPr>
-          <w:noProof/>
-        </w:rPr>
-        <w:instrText xml:space="preserve"> </w:instrText>
-      </w:r>
-      <w:r>
-        <w:rPr>
-          <w:noProof/>
-        </w:rPr>
-        <w:instrText>PAGEREF</w:instrText>
-      </w:r>
-      <w:r>
-        <w:rPr>
-          <w:noProof/>
-        </w:rPr>
-        <w:instrText xml:space="preserve"> _Toc219486242 \h </w:instrText>
-      </w:r>
-      <w:r>
-        <w:rPr>
-          <w:noProof/>
-        </w:rPr>
-      </w:r>
-      <w:r>
-        <w:rPr>
-          <w:noProof/>
-        </w:rPr>
-        <w:fldChar w:fldCharType="separate"/>
-      </w:r>
-      <w:r>
-        <w:rPr>
-          <w:noProof/>
-        </w:rPr>
-        <w:t>12</w:t>
-      </w:r>
-      <w:r>
-        <w:rPr>
-          <w:noProof/>
-        </w:rPr>
-        <w:fldChar w:fldCharType="end"/>
-      </w:r>
-    </w:p>
-    <w:p>
-      <w:pPr>
-        <w:pStyle w:val="Verzeichnis3"/>
-        <w:tabs>
-          <w:tab w:val="right" w:leader="dot" w:pos="9056"/>
-        </w:tabs>
-        <w:rPr>
-          <w:noProof/>
-          <w:sz w:val="24"/>
-          <w:lang w:eastAsia="ja-JP"/>
-        </w:rPr>
-      </w:pPr>
-      <w:r>
-        <w:rPr>
-          <w:noProof/>
-        </w:rPr>
-        <w:t>Preis</w:t>
-      </w:r>
-      <w:r>
-        <w:rPr>
-          <w:noProof/>
-        </w:rPr>
-        <w:tab/>
-      </w:r>
-      <w:r>
-        <w:rPr>
-          <w:noProof/>
-        </w:rPr>
-        <w:fldChar w:fldCharType="begin"/>
-      </w:r>
-      <w:r>
-        <w:rPr>
-          <w:noProof/>
-        </w:rPr>
-        <w:instrText xml:space="preserve"> </w:instrText>
-      </w:r>
-      <w:r>
-        <w:rPr>
-          <w:noProof/>
-        </w:rPr>
-        <w:instrText>PAGEREF</w:instrText>
-      </w:r>
-      <w:r>
-        <w:rPr>
-          <w:noProof/>
-        </w:rPr>
-        <w:instrText xml:space="preserve"> _Toc219486243 \h </w:instrText>
-      </w:r>
-      <w:r>
-        <w:rPr>
-          <w:noProof/>
-        </w:rPr>
-      </w:r>
-      <w:r>
-        <w:rPr>
-          <w:noProof/>
-        </w:rPr>
-        <w:fldChar w:fldCharType="separate"/>
-      </w:r>
-      <w:r>
-        <w:rPr>
-          <w:noProof/>
-        </w:rPr>
-        <w:t>12</w:t>
-      </w:r>
-      <w:r>
-        <w:rPr>
-          <w:noProof/>
-        </w:rPr>
-        <w:fldChar w:fldCharType="end"/>
-      </w:r>
-    </w:p>
-    <w:p>
-      <w:pPr>
-        <w:pStyle w:val="Verzeichnis3"/>
-        <w:tabs>
-          <w:tab w:val="right" w:leader="dot" w:pos="9056"/>
-        </w:tabs>
-        <w:rPr>
-          <w:noProof/>
-          <w:sz w:val="24"/>
-          <w:lang w:eastAsia="ja-JP"/>
-        </w:rPr>
-      </w:pPr>
-      <w:r>
-        <w:rPr>
-          <w:noProof/>
-        </w:rPr>
-        <w:t>Platzierung</w:t>
-      </w:r>
-      <w:r>
-        <w:rPr>
-          <w:noProof/>
-        </w:rPr>
-        <w:tab/>
-      </w:r>
-      <w:r>
-        <w:rPr>
-          <w:noProof/>
-        </w:rPr>
-        <w:fldChar w:fldCharType="begin"/>
-      </w:r>
-      <w:r>
-        <w:rPr>
-          <w:noProof/>
-        </w:rPr>
-        <w:instrText xml:space="preserve"> </w:instrText>
-      </w:r>
-      <w:r>
-        <w:rPr>
-          <w:noProof/>
-        </w:rPr>
-        <w:instrText>PAGEREF</w:instrText>
-      </w:r>
-      <w:r>
-        <w:rPr>
-          <w:noProof/>
-        </w:rPr>
-        <w:instrText xml:space="preserve"> _Toc219486244 \h </w:instrText>
-      </w:r>
-      <w:r>
-        <w:rPr>
-          <w:noProof/>
-        </w:rPr>
-      </w:r>
-      <w:r>
-        <w:rPr>
-          <w:noProof/>
-        </w:rPr>
-        <w:fldChar w:fldCharType="separate"/>
-      </w:r>
-      <w:r>
-        <w:rPr>
-          <w:noProof/>
-        </w:rPr>
-        <w:t>12</w:t>
-      </w:r>
-      <w:r>
-        <w:rPr>
-          <w:noProof/>
-        </w:rPr>
-        <w:fldChar w:fldCharType="end"/>
-      </w:r>
-    </w:p>
-    <w:p>
-      <w:pPr>
-        <w:pStyle w:val="Verzeichnis3"/>
-        <w:tabs>
-          <w:tab w:val="right" w:leader="dot" w:pos="9056"/>
-        </w:tabs>
-        <w:rPr>
-          <w:noProof/>
-          <w:sz w:val="24"/>
-          <w:lang w:eastAsia="ja-JP"/>
-        </w:rPr>
-      </w:pPr>
-      <w:r>
-        <w:rPr>
-          <w:noProof/>
-        </w:rPr>
-        <w:t>Pormotion</w:t>
-      </w:r>
-      <w:r>
-        <w:rPr>
-          <w:noProof/>
-        </w:rPr>
-        <w:tab/>
-      </w:r>
-      <w:r>
-        <w:rPr>
-          <w:noProof/>
-        </w:rPr>
-        <w:fldChar w:fldCharType="begin"/>
-      </w:r>
-      <w:r>
-        <w:rPr>
-          <w:noProof/>
-        </w:rPr>
-        <w:instrText xml:space="preserve"> </w:instrText>
-      </w:r>
-      <w:r>
-        <w:rPr>
-          <w:noProof/>
-        </w:rPr>
-        <w:instrText>PAGEREF</w:instrText>
-      </w:r>
-      <w:r>
-        <w:rPr>
-          <w:noProof/>
-        </w:rPr>
-        <w:instrText xml:space="preserve"> _Toc219486245 \h </w:instrText>
-      </w:r>
-      <w:r>
-        <w:rPr>
-          <w:noProof/>
-        </w:rPr>
-      </w:r>
-      <w:r>
-        <w:rPr>
-          <w:noProof/>
-        </w:rPr>
-        <w:fldChar w:fldCharType="separate"/>
-      </w:r>
-      <w:r>
-        <w:rPr>
-          <w:noProof/>
-        </w:rPr>
-        <w:t>12</w:t>
-      </w:r>
-      <w:r>
-        <w:rPr>
-          <w:noProof/>
-        </w:rPr>
-        <w:fldChar w:fldCharType="end"/>
-      </w:r>
-    </w:p>
-    <w:p>
-      <w:pPr>
-        <w:pStyle w:val="Verzeichnis3"/>
-        <w:tabs>
-          <w:tab w:val="right" w:leader="dot" w:pos="9056"/>
-        </w:tabs>
-        <w:rPr>
-          <w:noProof/>
-          <w:sz w:val="24"/>
-          <w:lang w:eastAsia="ja-JP"/>
-        </w:rPr>
-      </w:pPr>
-      <w:r>
-        <w:rPr>
-          <w:noProof/>
-        </w:rPr>
-        <w:t>Person</w:t>
-      </w:r>
-      <w:r>
-        <w:rPr>
-          <w:noProof/>
-        </w:rPr>
-        <w:tab/>
-      </w:r>
-      <w:r>
-        <w:rPr>
-          <w:noProof/>
-        </w:rPr>
-        <w:fldChar w:fldCharType="begin"/>
-      </w:r>
-      <w:r>
-        <w:rPr>
-          <w:noProof/>
-        </w:rPr>
-        <w:instrText xml:space="preserve"> </w:instrText>
-      </w:r>
-      <w:r>
-        <w:rPr>
-          <w:noProof/>
-        </w:rPr>
-        <w:instrText>PAGEREF</w:instrText>
-      </w:r>
-      <w:r>
-        <w:rPr>
-          <w:noProof/>
-        </w:rPr>
-        <w:instrText xml:space="preserve"> _Toc219486246 \h </w:instrText>
-      </w:r>
-      <w:r>
-        <w:rPr>
-          <w:noProof/>
-        </w:rPr>
-      </w:r>
-      <w:r>
-        <w:rPr>
-          <w:noProof/>
-        </w:rPr>
-        <w:fldChar w:fldCharType="separate"/>
-      </w:r>
-      <w:r>
-        <w:rPr>
-          <w:noProof/>
-        </w:rPr>
-        <w:t>12</w:t>
-      </w:r>
-      <w:r>
-        <w:rPr>
-          <w:noProof/>
-        </w:rPr>
-        <w:fldChar w:fldCharType="end"/>
-      </w:r>
-    </w:p>
-    <w:p>
-      <w:pPr>
-        <w:pStyle w:val="Verzeichnis2"/>
-        <w:tabs>
-          <w:tab w:val="right" w:leader="dot" w:pos="9056"/>
-        </w:tabs>
-        <w:rPr>
-          <w:noProof/>
-          <w:sz w:val="24"/>
-          <w:lang w:eastAsia="ja-JP"/>
-        </w:rPr>
-      </w:pPr>
-      <w:r>
-        <w:rPr>
-          <w:noProof/>
-        </w:rPr>
-        <w:t>Geschäftsmodelle für LBS</w:t>
-      </w:r>
-      <w:r>
-        <w:rPr>
-          <w:noProof/>
-        </w:rPr>
-        <w:tab/>
-      </w:r>
-      <w:r>
-        <w:rPr>
-          <w:noProof/>
-        </w:rPr>
-        <w:fldChar w:fldCharType="begin"/>
-      </w:r>
-      <w:r>
-        <w:rPr>
-          <w:noProof/>
-        </w:rPr>
-        <w:instrText xml:space="preserve"> </w:instrText>
-      </w:r>
-      <w:r>
-        <w:rPr>
-          <w:noProof/>
-        </w:rPr>
-        <w:instrText>PAGEREF</w:instrText>
-      </w:r>
-      <w:r>
-        <w:rPr>
-          <w:noProof/>
-        </w:rPr>
-        <w:instrText xml:space="preserve"> _Toc219486247 \h </w:instrText>
-      </w:r>
-      <w:r>
-        <w:rPr>
-          <w:noProof/>
-        </w:rPr>
-      </w:r>
-      <w:r>
-        <w:rPr>
-          <w:noProof/>
-        </w:rPr>
-        <w:fldChar w:fldCharType="separate"/>
-      </w:r>
-      <w:r>
-        <w:rPr>
-          <w:noProof/>
-        </w:rPr>
-        <w:t>12</w:t>
+        <w:t>13</w:t>
       </w:r>
       <w:r>
         <w:rPr>
@@ -2841,7 +2133,7 @@
         <w:rPr>
           <w:noProof/>
         </w:rPr>
-        <w:t>Fallbeispiel MyTaxi App</w:t>
+        <w:t>Fazit</w:t>
       </w:r>
       <w:r>
         <w:rPr>
@@ -2859,19 +2151,7 @@
         <w:rPr>
           <w:noProof/>
         </w:rPr>
-        <w:instrText xml:space="preserve"> </w:instrText>
-      </w:r>
-      <w:r>
-        <w:rPr>
-          <w:noProof/>
-        </w:rPr>
-        <w:instrText>PAGEREF</w:instrText>
-      </w:r>
-      <w:r>
-        <w:rPr>
-          <w:noProof/>
-        </w:rPr>
-        <w:instrText xml:space="preserve"> _Toc219486248 \h </w:instrText>
+        <w:instrText xml:space="preserve"> PAGEREF _Toc219489448 \h </w:instrText>
       </w:r>
       <w:r>
         <w:rPr>
@@ -2888,439 +2168,7 @@
         <w:rPr>
           <w:noProof/>
         </w:rPr>
-        <w:t>13</w:t>
-      </w:r>
-      <w:r>
-        <w:rPr>
-          <w:noProof/>
-        </w:rPr>
-        <w:fldChar w:fldCharType="end"/>
-      </w:r>
-    </w:p>
-    <w:p>
-      <w:pPr>
-        <w:pStyle w:val="Verzeichnis2"/>
-        <w:tabs>
-          <w:tab w:val="right" w:leader="dot" w:pos="9056"/>
-        </w:tabs>
-        <w:rPr>
-          <w:noProof/>
-          <w:sz w:val="24"/>
-          <w:lang w:eastAsia="ja-JP"/>
-        </w:rPr>
-      </w:pPr>
-      <w:r>
-        <w:rPr>
-          <w:noProof/>
-        </w:rPr>
-        <w:t>MyTaxi-App</w:t>
-      </w:r>
-      <w:r>
-        <w:rPr>
-          <w:noProof/>
-        </w:rPr>
-        <w:tab/>
-      </w:r>
-      <w:r>
-        <w:rPr>
-          <w:noProof/>
-        </w:rPr>
-        <w:fldChar w:fldCharType="begin"/>
-      </w:r>
-      <w:r>
-        <w:rPr>
-          <w:noProof/>
-        </w:rPr>
-        <w:instrText xml:space="preserve"> </w:instrText>
-      </w:r>
-      <w:r>
-        <w:rPr>
-          <w:noProof/>
-        </w:rPr>
-        <w:instrText>PAGEREF</w:instrText>
-      </w:r>
-      <w:r>
-        <w:rPr>
-          <w:noProof/>
-        </w:rPr>
-        <w:instrText xml:space="preserve"> _Toc219486249 \h </w:instrText>
-      </w:r>
-      <w:r>
-        <w:rPr>
-          <w:noProof/>
-        </w:rPr>
-      </w:r>
-      <w:r>
-        <w:rPr>
-          <w:noProof/>
-        </w:rPr>
-        <w:fldChar w:fldCharType="separate"/>
-      </w:r>
-      <w:r>
-        <w:rPr>
-          <w:noProof/>
-        </w:rPr>
-        <w:t>13</w:t>
-      </w:r>
-      <w:r>
-        <w:rPr>
-          <w:noProof/>
-        </w:rPr>
-        <w:fldChar w:fldCharType="end"/>
-      </w:r>
-    </w:p>
-    <w:p>
-      <w:pPr>
-        <w:pStyle w:val="Verzeichnis2"/>
-        <w:tabs>
-          <w:tab w:val="right" w:leader="dot" w:pos="9056"/>
-        </w:tabs>
-        <w:rPr>
-          <w:noProof/>
-          <w:sz w:val="24"/>
-          <w:lang w:eastAsia="ja-JP"/>
-        </w:rPr>
-      </w:pPr>
-      <w:r>
-        <w:rPr>
-          <w:noProof/>
-        </w:rPr>
-        <w:t>Einsatzmöglichkeit</w:t>
-      </w:r>
-      <w:r>
-        <w:rPr>
-          <w:noProof/>
-        </w:rPr>
-        <w:tab/>
-      </w:r>
-      <w:r>
-        <w:rPr>
-          <w:noProof/>
-        </w:rPr>
-        <w:fldChar w:fldCharType="begin"/>
-      </w:r>
-      <w:r>
-        <w:rPr>
-          <w:noProof/>
-        </w:rPr>
-        <w:instrText xml:space="preserve"> </w:instrText>
-      </w:r>
-      <w:r>
-        <w:rPr>
-          <w:noProof/>
-        </w:rPr>
-        <w:instrText>PAGEREF</w:instrText>
-      </w:r>
-      <w:r>
-        <w:rPr>
-          <w:noProof/>
-        </w:rPr>
-        <w:instrText xml:space="preserve"> _Toc219486250 \h </w:instrText>
-      </w:r>
-      <w:r>
-        <w:rPr>
-          <w:noProof/>
-        </w:rPr>
-      </w:r>
-      <w:r>
-        <w:rPr>
-          <w:noProof/>
-        </w:rPr>
-        <w:fldChar w:fldCharType="separate"/>
-      </w:r>
-      <w:r>
-        <w:rPr>
-          <w:noProof/>
-        </w:rPr>
-        <w:t>13</w:t>
-      </w:r>
-      <w:r>
-        <w:rPr>
-          <w:noProof/>
-        </w:rPr>
-        <w:fldChar w:fldCharType="end"/>
-      </w:r>
-    </w:p>
-    <w:p>
-      <w:pPr>
-        <w:pStyle w:val="Verzeichnis2"/>
-        <w:tabs>
-          <w:tab w:val="right" w:leader="dot" w:pos="9056"/>
-        </w:tabs>
-        <w:rPr>
-          <w:noProof/>
-          <w:sz w:val="24"/>
-          <w:lang w:eastAsia="ja-JP"/>
-        </w:rPr>
-      </w:pPr>
-      <w:r>
-        <w:rPr>
-          <w:noProof/>
-        </w:rPr>
-        <w:t>User Interface</w:t>
-      </w:r>
-      <w:r>
-        <w:rPr>
-          <w:noProof/>
-        </w:rPr>
-        <w:tab/>
-      </w:r>
-      <w:r>
-        <w:rPr>
-          <w:noProof/>
-        </w:rPr>
-        <w:fldChar w:fldCharType="begin"/>
-      </w:r>
-      <w:r>
-        <w:rPr>
-          <w:noProof/>
-        </w:rPr>
-        <w:instrText xml:space="preserve"> </w:instrText>
-      </w:r>
-      <w:r>
-        <w:rPr>
-          <w:noProof/>
-        </w:rPr>
-        <w:instrText>PAGEREF</w:instrText>
-      </w:r>
-      <w:r>
-        <w:rPr>
-          <w:noProof/>
-        </w:rPr>
-        <w:instrText xml:space="preserve"> _Toc219486251 \h </w:instrText>
-      </w:r>
-      <w:r>
-        <w:rPr>
-          <w:noProof/>
-        </w:rPr>
-      </w:r>
-      <w:r>
-        <w:rPr>
-          <w:noProof/>
-        </w:rPr>
-        <w:fldChar w:fldCharType="separate"/>
-      </w:r>
-      <w:r>
-        <w:rPr>
-          <w:noProof/>
-        </w:rPr>
-        <w:t>13</w:t>
-      </w:r>
-      <w:r>
-        <w:rPr>
-          <w:noProof/>
-        </w:rPr>
-        <w:fldChar w:fldCharType="end"/>
-      </w:r>
-    </w:p>
-    <w:p>
-      <w:pPr>
-        <w:pStyle w:val="Verzeichnis2"/>
-        <w:tabs>
-          <w:tab w:val="right" w:leader="dot" w:pos="9056"/>
-        </w:tabs>
-        <w:rPr>
-          <w:noProof/>
-          <w:sz w:val="24"/>
-          <w:lang w:eastAsia="ja-JP"/>
-        </w:rPr>
-      </w:pPr>
-      <w:r>
-        <w:rPr>
-          <w:noProof/>
-        </w:rPr>
-        <w:t>Funktionalitäten</w:t>
-      </w:r>
-      <w:r>
-        <w:rPr>
-          <w:noProof/>
-        </w:rPr>
-        <w:tab/>
-      </w:r>
-      <w:r>
-        <w:rPr>
-          <w:noProof/>
-        </w:rPr>
-        <w:fldChar w:fldCharType="begin"/>
-      </w:r>
-      <w:r>
-        <w:rPr>
-          <w:noProof/>
-        </w:rPr>
-        <w:instrText xml:space="preserve"> </w:instrText>
-      </w:r>
-      <w:r>
-        <w:rPr>
-          <w:noProof/>
-        </w:rPr>
-        <w:instrText>PAGEREF</w:instrText>
-      </w:r>
-      <w:r>
-        <w:rPr>
-          <w:noProof/>
-        </w:rPr>
-        <w:instrText xml:space="preserve"> _Toc219486252 \h </w:instrText>
-      </w:r>
-      <w:r>
-        <w:rPr>
-          <w:noProof/>
-        </w:rPr>
-      </w:r>
-      <w:r>
-        <w:rPr>
-          <w:noProof/>
-        </w:rPr>
-        <w:fldChar w:fldCharType="separate"/>
-      </w:r>
-      <w:r>
-        <w:rPr>
-          <w:noProof/>
-        </w:rPr>
-        <w:t>13</w:t>
-      </w:r>
-      <w:r>
-        <w:rPr>
-          <w:noProof/>
-        </w:rPr>
-        <w:fldChar w:fldCharType="end"/>
-      </w:r>
-    </w:p>
-    <w:p>
-      <w:pPr>
-        <w:pStyle w:val="Verzeichnis2"/>
-        <w:tabs>
-          <w:tab w:val="right" w:leader="dot" w:pos="9056"/>
-        </w:tabs>
-        <w:rPr>
-          <w:noProof/>
-          <w:sz w:val="24"/>
-          <w:lang w:eastAsia="ja-JP"/>
-        </w:rPr>
-      </w:pPr>
-      <w:r>
-        <w:rPr>
-          <w:noProof/>
-        </w:rPr>
-        <w:t>Technologie</w:t>
-      </w:r>
-      <w:r>
-        <w:rPr>
-          <w:noProof/>
-        </w:rPr>
-        <w:tab/>
-      </w:r>
-      <w:r>
-        <w:rPr>
-          <w:noProof/>
-        </w:rPr>
-        <w:fldChar w:fldCharType="begin"/>
-      </w:r>
-      <w:r>
-        <w:rPr>
-          <w:noProof/>
-        </w:rPr>
-        <w:instrText xml:space="preserve"> </w:instrText>
-      </w:r>
-      <w:r>
-        <w:rPr>
-          <w:noProof/>
-        </w:rPr>
-        <w:instrText>PAGEREF</w:instrText>
-      </w:r>
-      <w:r>
-        <w:rPr>
-          <w:noProof/>
-        </w:rPr>
-        <w:instrText xml:space="preserve"> _Toc219486253 \h </w:instrText>
-      </w:r>
-      <w:r>
-        <w:rPr>
-          <w:noProof/>
-        </w:rPr>
-      </w:r>
-      <w:r>
-        <w:rPr>
-          <w:noProof/>
-        </w:rPr>
-        <w:fldChar w:fldCharType="separate"/>
-      </w:r>
-      <w:r>
-        <w:rPr>
-          <w:noProof/>
-        </w:rPr>
-        <w:t>13</w:t>
-      </w:r>
-      <w:r>
-        <w:rPr>
-          <w:noProof/>
-        </w:rPr>
-        <w:fldChar w:fldCharType="end"/>
-      </w:r>
-    </w:p>
-    <w:p>
-      <w:pPr>
-        <w:pStyle w:val="Verzeichnis2"/>
-        <w:tabs>
-          <w:tab w:val="right" w:leader="dot" w:pos="9056"/>
-        </w:tabs>
-        <w:rPr>
-          <w:noProof/>
-          <w:sz w:val="24"/>
-          <w:lang w:eastAsia="ja-JP"/>
-        </w:rPr>
-      </w:pPr>
-      <w:r>
-        <w:rPr>
-          <w:noProof/>
-        </w:rPr>
-        <w:t>Geschäftsmodell</w:t>
-      </w:r>
-      <w:r>
-        <w:rPr>
-          <w:noProof/>
-        </w:rPr>
-        <w:tab/>
-      </w:r>
-      <w:r>
-        <w:rPr>
-          <w:noProof/>
-        </w:rPr>
-        <w:fldChar w:fldCharType="begin"/>
-      </w:r>
-      <w:r>
-        <w:rPr>
-          <w:noProof/>
-        </w:rPr>
-        <w:instrText xml:space="preserve"> </w:instrText>
-      </w:r>
-      <w:r>
-        <w:rPr>
-          <w:noProof/>
-        </w:rPr>
-        <w:instrText>PAGEREF</w:instrText>
-      </w:r>
-      <w:r>
-        <w:rPr>
-          <w:noProof/>
-        </w:rPr>
-        <w:instrText xml:space="preserve"> _Toc219486254 \h </w:instrText>
-      </w:r>
-      <w:r>
-        <w:rPr>
-          <w:noProof/>
-        </w:rPr>
-      </w:r>
-      <w:r>
-        <w:rPr>
-          <w:noProof/>
-        </w:rPr>
-        <w:fldChar w:fldCharType="separate"/>
-      </w:r>
-      <w:r>
-        <w:rPr>
-          <w:noProof/>
-        </w:rPr>
-        <w:t>13</w:t>
+        <w:t>14</w:t>
       </w:r>
       <w:r>
         <w:rPr>
@@ -3345,7 +2193,7 @@
         <w:rPr>
           <w:noProof/>
         </w:rPr>
-        <w:t>Fazit</w:t>
+        <w:t>Glossar</w:t>
       </w:r>
       <w:r>
         <w:rPr>
@@ -3363,19 +2211,7 @@
         <w:rPr>
           <w:noProof/>
         </w:rPr>
-        <w:instrText xml:space="preserve"> </w:instrText>
-      </w:r>
-      <w:r>
-        <w:rPr>
-          <w:noProof/>
-        </w:rPr>
-        <w:instrText>PAGEREF</w:instrText>
-      </w:r>
-      <w:r>
-        <w:rPr>
-          <w:noProof/>
-        </w:rPr>
-        <w:instrText xml:space="preserve"> _Toc219486255 \h </w:instrText>
+        <w:instrText xml:space="preserve"> PAGEREF _Toc219489449 \h </w:instrText>
       </w:r>
       <w:r>
         <w:rPr>
@@ -3392,7 +2228,7 @@
         <w:rPr>
           <w:noProof/>
         </w:rPr>
-        <w:t>14</w:t>
+        <w:t>15</w:t>
       </w:r>
       <w:r>
         <w:rPr>
@@ -3417,7 +2253,7 @@
         <w:rPr>
           <w:noProof/>
         </w:rPr>
-        <w:t>Glossar</w:t>
+        <w:t>Literatur</w:t>
       </w:r>
       <w:r>
         <w:rPr>
@@ -3435,19 +2271,7 @@
         <w:rPr>
           <w:noProof/>
         </w:rPr>
-        <w:instrText xml:space="preserve"> </w:instrText>
-      </w:r>
-      <w:r>
-        <w:rPr>
-          <w:noProof/>
-        </w:rPr>
-        <w:instrText>PAGEREF</w:instrText>
-      </w:r>
-      <w:r>
-        <w:rPr>
-          <w:noProof/>
-        </w:rPr>
-        <w:instrText xml:space="preserve"> _Toc219486256 \h </w:instrText>
+        <w:instrText xml:space="preserve"> PAGEREF _Toc219489450 \h </w:instrText>
       </w:r>
       <w:r>
         <w:rPr>
@@ -3464,7 +2288,7 @@
         <w:rPr>
           <w:noProof/>
         </w:rPr>
-        <w:t>15</w:t>
+        <w:t>16</w:t>
       </w:r>
       <w:r>
         <w:rPr>
@@ -3474,81 +2298,9 @@
       </w:r>
     </w:p>
     <w:p>
-      <w:pPr>
-        <w:pStyle w:val="Verzeichnis1"/>
-        <w:tabs>
-          <w:tab w:val="right" w:leader="dot" w:pos="9056"/>
-        </w:tabs>
-        <w:rPr>
-          <w:noProof/>
-          <w:sz w:val="24"/>
-          <w:lang w:eastAsia="ja-JP"/>
-        </w:rPr>
-      </w:pPr>
-      <w:r>
-        <w:rPr>
-          <w:noProof/>
-        </w:rPr>
-        <w:t>Literatur</w:t>
-      </w:r>
-      <w:r>
-        <w:rPr>
-          <w:noProof/>
-        </w:rPr>
-        <w:tab/>
-      </w:r>
-      <w:r>
-        <w:rPr>
-          <w:noProof/>
-        </w:rPr>
-        <w:fldChar w:fldCharType="begin"/>
-      </w:r>
-      <w:r>
-        <w:rPr>
-          <w:noProof/>
-        </w:rPr>
-        <w:instrText xml:space="preserve"> </w:instrText>
-      </w:r>
-      <w:r>
-        <w:rPr>
-          <w:noProof/>
-        </w:rPr>
-        <w:instrText>PAGEREF</w:instrText>
-      </w:r>
-      <w:r>
-        <w:rPr>
-          <w:noProof/>
-        </w:rPr>
-        <w:instrText xml:space="preserve"> _Toc219486257 \h </w:instrText>
-      </w:r>
-      <w:r>
-        <w:rPr>
-          <w:noProof/>
-        </w:rPr>
-      </w:r>
-      <w:r>
-        <w:rPr>
-          <w:noProof/>
-        </w:rPr>
-        <w:fldChar w:fldCharType="separate"/>
-      </w:r>
-      <w:r>
-        <w:rPr>
-          <w:noProof/>
-        </w:rPr>
-        <w:t>16</w:t>
-      </w:r>
-      <w:r>
-        <w:rPr>
-          <w:noProof/>
-        </w:rPr>
+      <w:r>
         <w:fldChar w:fldCharType="end"/>
       </w:r>
-    </w:p>
-    <w:p>
-      <w:r>
-        <w:fldChar w:fldCharType="end"/>
-      </w:r>
       <w:bookmarkStart w:id="4" w:name="_Toc213923893"/>
     </w:p>
     <w:p>
@@ -3560,8 +2312,9 @@
       <w:pPr>
         <w:pStyle w:val="berschrift1"/>
       </w:pPr>
-      <w:bookmarkStart w:id="5" w:name="_Toc219486216"/>
-      <w:r>
+      <w:bookmarkStart w:id="5" w:name="_Toc219489421"/>
+      <w:r>
+        <w:lastRenderedPageBreak/>
         <w:t>Einleitung</w:t>
       </w:r>
       <w:bookmarkEnd w:id="4"/>
@@ -3639,7 +2392,7 @@
       <w:pPr>
         <w:pStyle w:val="berschrift1"/>
       </w:pPr>
-      <w:bookmarkStart w:id="6" w:name="_Toc219486217"/>
+      <w:bookmarkStart w:id="6" w:name="_Toc219489422"/>
       <w:r>
         <w:t>Location B</w:t>
       </w:r>
@@ -3827,7 +2580,7 @@
       <w:pPr>
         <w:pStyle w:val="berschrift2"/>
       </w:pPr>
-      <w:bookmarkStart w:id="7" w:name="_Toc219486218"/>
+      <w:bookmarkStart w:id="7" w:name="_Toc219489423"/>
       <w:r>
         <w:t>Definition</w:t>
       </w:r>
@@ -3846,7 +2599,15 @@
     </w:p>
     <w:p>
       <w:r>
-        <w:t>Martin Bodenstorfer und Rainer Hasenauer beschreiben LBS im allgemeinen so, dass die Position in den Datenverarbeitungsprozess integriert wird und es sich bei LBS um informationsbasierte Dienste handelt.</w:t>
+        <w:t>Martin Bodenstorfer und Rainer Hasenauer beschreiben LBS im allgemeinen so</w:t>
+      </w:r>
+      <w:proofErr w:type="gramStart"/>
+      <w:r>
+        <w:t>, dass</w:t>
+      </w:r>
+      <w:proofErr w:type="gramEnd"/>
+      <w:r>
+        <w:t xml:space="preserve"> die Position in den Datenverarbeitungsprozess integriert wird und es sich bei LBS um informationsbasierte Dienste handelt.</w:t>
       </w:r>
       <w:r>
         <w:rPr>
@@ -3865,7 +2626,7 @@
       <w:pPr>
         <w:pStyle w:val="berschrift2"/>
       </w:pPr>
-      <w:bookmarkStart w:id="8" w:name="_Toc219486219"/>
+      <w:bookmarkStart w:id="8" w:name="_Toc219489424"/>
       <w:r>
         <w:t>Eigenschaften von Anwendungen</w:t>
       </w:r>
@@ -4801,7 +3562,7 @@
       <w:pPr>
         <w:pStyle w:val="berschrift2"/>
       </w:pPr>
-      <w:bookmarkStart w:id="9" w:name="_Toc219486220"/>
+      <w:bookmarkStart w:id="9" w:name="_Toc219489425"/>
       <w:r>
         <w:t>Ortung</w:t>
       </w:r>
@@ -4809,7 +3570,15 @@
     </w:p>
     <w:p>
       <w:r>
-        <w:t>Präzise Positionierungs-Methoden haben ihren Ursprung in der Landvermessung, wo Distanzen und Winkel gebraucht werden um ein Standort herausfinden zu können. Jedes Positionierungssystem das Koordinaten zur Verfügung stellt basiert auf den geometrischen Prinzipien der Triangulation, Trilateration und Traversieren. Bei der Triangulation werden zwei Fixpunkte gebraucht. Von jeder Position wird der Winkel zum Standort gemessen. Die Position wird durch die Überschneidung von zwei Linien berechnet. Mithilfen von Trigonometrischen Funktionen, können die Koordinaten des Standortes berechnet werden. Die Trilateration braucht wie die Triangulation auch zwei Fixpunkte, jedoch zwei Distanzen zum unbekannten Standort und keine Winkel. Den Standort wird mit der Überschneidung von mindestens zwei Kreisen ermittelt. Es entstehen zwei Überschneidungspunkte, womit einer der beiden mit Additionsinformationen eliminiert wird. Traversieren verwendet verschiedene Distanz-Winkel Paare. Dabei wird bei einem bekannten Punkt die Distanz und Richtung zu einem anderen Punkt gemessen. Nach einigen Schritten kann ein unbekannter Standort ermittelt werden. Prinzipiell ist ein einziger Schritt von einem bekannten Schritt zum unbekannten Standort möglich.</w:t>
+        <w:t>Präzise Positionierungs-Methoden haben ihren Ursprung in der Landvermessung, wo Distanzen und Winkel gebraucht werden um ein Standort herausfinden zu können. Jedes Positionierungssystem das Koordinaten zur Verfügung stellt basiert auf den geometrischen Prinzipien der Triangulation</w:t>
+      </w:r>
+      <w:proofErr w:type="gramStart"/>
+      <w:r>
+        <w:t>, Trilateration</w:t>
+      </w:r>
+      <w:proofErr w:type="gramEnd"/>
+      <w:r>
+        <w:t xml:space="preserve"> und Traversieren. Bei der Triangulation werden zwei Fixpunkte gebraucht. Von jeder Position wird der Winkel zum Standort gemessen. Die Position wird durch die Überschneidung von zwei Linien berechnet. Mithilfen von Trigonometrischen Funktionen, können die Koordinaten des Standortes berechnet werden. Die Trilateration braucht wie die Triangulation auch zwei Fixpunkte, jedoch zwei Distanzen zum unbekannten Standort und keine Winkel. Den Standort wird mit der Überschneidung von mindestens zwei Kreisen ermittelt. Es entstehen zwei Überschneidungspunkte, womit einer der beiden mit Additionsinformationen eliminiert wird. Traversieren verwendet verschiedene Distanz-Winkel Paare. Dabei wird bei einem bekannten Punkt die Distanz und Richtung zu einem anderen Punkt gemessen. Nach einigen Schritten kann ein unbekannter Standort ermittelt werden. Prinzipiell ist ein einziger Schritt von einem bekannten Schritt zum unbekannten Standort möglich.</w:t>
       </w:r>
       <w:r>
         <w:rPr>
@@ -4957,8 +3726,9 @@
         <w:pStyle w:val="berschrift1"/>
       </w:pPr>
       <w:bookmarkStart w:id="10" w:name="_Toc213923895"/>
-      <w:bookmarkStart w:id="11" w:name="_Toc219486221"/>
-      <w:r>
+      <w:bookmarkStart w:id="11" w:name="_Toc219489426"/>
+      <w:r>
+        <w:lastRenderedPageBreak/>
         <w:t>Technologie</w:t>
       </w:r>
       <w:bookmarkEnd w:id="10"/>
@@ -5156,7 +3926,7 @@
       <w:pPr>
         <w:pStyle w:val="berschrift2"/>
       </w:pPr>
-      <w:bookmarkStart w:id="13" w:name="_Toc219486222"/>
+      <w:bookmarkStart w:id="13" w:name="_Toc219489427"/>
       <w:r>
         <w:t>GSM</w:t>
       </w:r>
@@ -5346,8 +4116,9 @@
       <w:pPr>
         <w:pStyle w:val="berschrift2"/>
       </w:pPr>
-      <w:bookmarkStart w:id="14" w:name="_Toc219486223"/>
-      <w:r>
+      <w:bookmarkStart w:id="14" w:name="_Toc219489428"/>
+      <w:r>
+        <w:lastRenderedPageBreak/>
         <w:t>Satelliten-Systeme</w:t>
       </w:r>
       <w:bookmarkEnd w:id="14"/>
@@ -5429,17 +4200,14 @@
       </w:r>
     </w:p>
     <w:p>
-      <w:r>
-        <w:br w:type="page"/>
-      </w:r>
-    </w:p>
-    <w:p>
       <w:pPr>
         <w:pStyle w:val="berschrift3"/>
       </w:pPr>
+      <w:bookmarkStart w:id="15" w:name="_Toc219489429"/>
       <w:r>
         <w:t>Grundlegendes Prinzip</w:t>
       </w:r>
+      <w:bookmarkEnd w:id="15"/>
     </w:p>
     <w:p>
       <w:r>
@@ -5448,7 +4216,15 @@
     </w:p>
     <w:p>
       <w:r>
-        <w:t>Man braucht mindestens drei Satelliten in unterschiedlichen Dimensionen damit die Position des Benutzer angeben werden kann. Der Schnitt der Erreichungsweiten der Satelliten ergibt zwei Schnittpunkte. Der erste Schnittpunkt liegt fern im All, der zweite ist auf der Erdoberfläche wo sich der Benutzer befindet.</w:t>
+        <w:t>Man braucht mindestens drei Satelliten in unterschiedlichen Dimensionen damit die Position des Benutzer angeben werden kann. Der Schnitt der Erreichungsweiten der Satelliten ergibt zwei Schnittpunkte. Der erste Schnittpunkt liegt fern im All</w:t>
+      </w:r>
+      <w:proofErr w:type="gramStart"/>
+      <w:r>
+        <w:t>, der</w:t>
+      </w:r>
+      <w:proofErr w:type="gramEnd"/>
+      <w:r>
+        <w:t xml:space="preserve"> zweite ist auf der Erdoberfläche wo sich der Benutzer befindet.</w:t>
       </w:r>
     </w:p>
     <w:p>
@@ -5464,7 +4240,15 @@
         </m:r>
       </m:oMath>
       <w:r>
-        <w:t xml:space="preserve"> wird mit der Dauer die ein Signal vom Satelliten zum Benutzer braucht und der Lichtgeschwindigkeit gemessen. Dabei sendet jeder Satellit ein Signal mit dem exakt spezifizierten Aussende-Zeitstempel zum Benutzer. Dieser vergleicht den Absende-Zeitstempel mit dem Ankunftszeitstempel des ausgesendeten Signal und multipliziert die Zeitdifferenz </w:t>
+        <w:t xml:space="preserve"> wird mit der Dauer die ein Signal vom Satelliten zum Benutzer braucht und der Lichtgeschwindigkeit gemessen. Dabei sendet jeder Satellit ein Signal mit dem exakt spezifizierten Aussende-Zeitstempel zum Benutzer. Dieser vergleicht den Absende-Zeitstempel mit dem </w:t>
+      </w:r>
+      <w:proofErr w:type="gramStart"/>
+      <w:r>
+        <w:t>Ankunftszeitstempel des ausgesendeten Signal</w:t>
+      </w:r>
+      <w:proofErr w:type="gramEnd"/>
+      <w:r>
+        <w:t xml:space="preserve"> und multipliziert die Zeitdifferenz </w:t>
       </w:r>
       <m:oMath>
         <m:r>
@@ -5630,7 +4414,15 @@
     <w:p/>
     <w:p>
       <w:r>
-        <w:t>Das bekannteste und häufig genutzte Satellitennavigationssystem ist das „Global Positioning System“ GPS. GPS wird bei den heutigen neuen Geräten oft unterstützt. GPS liefert genaue Positionen von Endbenutzern anhand von Satelliten Informationen. GPS Informationen enthalten nicht nur die genaue Position sondern auch Informationen zur Höhe, Geschwindigkeit und zur Fortbewegungsrichtung. GPS kann sehr genau sein, das Endgerät braucht freie Sicht zum Himmel aber auf der anderen Seite kann es lange dauern bis die Informationen zur Verfügung stehen. [</w:t>
+        <w:t>Das bekannteste und häufig genutzte Satellitennavigationssystem ist das „Global Positioning System“ GPS. GPS wird bei den heutigen neuen Geräten oft unterstützt. GPS liefert genaue Positionen von Endbenutzern anhand von Satelliten Informationen. GPS Informationen enthalten nicht nur die genaue Position sondern auch Informationen zur Höhe</w:t>
+      </w:r>
+      <w:proofErr w:type="gramStart"/>
+      <w:r>
+        <w:t>, Geschwindigkeit</w:t>
+      </w:r>
+      <w:proofErr w:type="gramEnd"/>
+      <w:r>
+        <w:t xml:space="preserve"> und zur Fortbewegungsrichtung. GPS kann sehr genau sein, das Endgerät braucht freie Sicht zum Himmel aber auf der anderen Seite kann es lange dauern bis die Informationen zur Verfügung stehen. [</w:t>
       </w:r>
       <w:r>
         <w:t>http://de.wikipedia.org/wiki/Global_Positioning_System</w:t>
@@ -5643,11 +4435,12 @@
       <w:pPr>
         <w:pStyle w:val="berschrift2"/>
       </w:pPr>
-      <w:bookmarkStart w:id="15" w:name="_Toc219486224"/>
-      <w:r>
+      <w:bookmarkStart w:id="16" w:name="_Toc219489430"/>
+      <w:r>
+        <w:lastRenderedPageBreak/>
         <w:t>A-GPS</w:t>
       </w:r>
-      <w:bookmarkEnd w:id="15"/>
+      <w:bookmarkEnd w:id="16"/>
     </w:p>
     <w:p>
       <w:r>
@@ -5658,11 +4451,11 @@
       <w:pPr>
         <w:pStyle w:val="berschrift2"/>
       </w:pPr>
-      <w:bookmarkStart w:id="16" w:name="_Toc219486225"/>
+      <w:bookmarkStart w:id="17" w:name="_Toc219489431"/>
       <w:r>
         <w:t>WLAN</w:t>
       </w:r>
-      <w:bookmarkEnd w:id="16"/>
+      <w:bookmarkEnd w:id="17"/>
     </w:p>
     <w:p>
       <w:r>
@@ -5752,8 +4545,13 @@
         </w:numPr>
       </w:pPr>
       <w:r>
-        <w:t>Steht nur in und um Gebäuden zur Verfügung.</w:t>
-      </w:r>
+        <w:t xml:space="preserve">Steht nur in </w:t>
+      </w:r>
+      <w:proofErr w:type="gramStart"/>
+      <w:r>
+        <w:t>und um Gebäuden zur Verfügung.</w:t>
+      </w:r>
+      <w:proofErr w:type="gramEnd"/>
     </w:p>
     <w:p>
       <w:pPr>
@@ -5783,11 +4581,11 @@
       <w:pPr>
         <w:pStyle w:val="berschrift2"/>
       </w:pPr>
-      <w:bookmarkStart w:id="17" w:name="_Toc219486226"/>
+      <w:bookmarkStart w:id="18" w:name="_Toc219489432"/>
       <w:r>
         <w:t>IP Adresse</w:t>
       </w:r>
-      <w:bookmarkEnd w:id="17"/>
+      <w:bookmarkEnd w:id="18"/>
     </w:p>
     <w:p>
       <w:r>
@@ -5822,11 +4620,11 @@
       <w:pPr>
         <w:pStyle w:val="berschrift2"/>
       </w:pPr>
-      <w:bookmarkStart w:id="18" w:name="_Toc219486227"/>
+      <w:bookmarkStart w:id="19" w:name="_Toc219489433"/>
       <w:r>
         <w:t>Lokalisierung innerhalb von Gebäuden</w:t>
       </w:r>
-      <w:bookmarkEnd w:id="18"/>
+      <w:bookmarkEnd w:id="19"/>
     </w:p>
     <w:p>
       <w:r>
@@ -5873,27 +4671,7 @@
       <w:pPr>
         <w:pStyle w:val="berschrift2"/>
       </w:pPr>
-      <w:bookmarkStart w:id="19" w:name="_Toc219486228"/>
-      <w:r>
-        <w:t>Technologie-Strategien</w:t>
-      </w:r>
-      <w:bookmarkEnd w:id="19"/>
-    </w:p>
-    <w:p>
-      <w:pPr>
-        <w:rPr>
-          <w:b/>
-        </w:rPr>
-      </w:pPr>
-      <w:r>
-        <w:t>Wird ich noch kurz ein zwei Sätze darüber verlieren und auf Webseiten referenzieren.</w:t>
-      </w:r>
-    </w:p>
-    <w:p>
-      <w:pPr>
-        <w:pStyle w:val="berschrift2"/>
-      </w:pPr>
-      <w:bookmarkStart w:id="20" w:name="_Toc219486229"/>
+      <w:bookmarkStart w:id="20" w:name="_Toc219489434"/>
       <w:r>
         <w:t>Technologie- Vergleich</w:t>
       </w:r>
@@ -6214,7 +4992,7 @@
           <w:bCs/>
         </w:rPr>
       </w:pPr>
-      <w:bookmarkStart w:id="21" w:name="_Toc219486230"/>
+      <w:bookmarkStart w:id="21" w:name="_Toc219489435"/>
       <w:r>
         <w:t>HTML5</w:t>
       </w:r>
@@ -6237,7 +5015,7 @@
       <w:pPr>
         <w:pStyle w:val="berschrift2"/>
       </w:pPr>
-      <w:bookmarkStart w:id="22" w:name="_Toc219486231"/>
+      <w:bookmarkStart w:id="22" w:name="_Toc219489436"/>
       <w:r>
         <w:t>Datenübertragung in Mobilen Kommunikations-</w:t>
       </w:r>
@@ -6293,8 +5071,9 @@
         <w:pStyle w:val="berschrift1"/>
       </w:pPr>
       <w:bookmarkStart w:id="23" w:name="_Toc213923899"/>
-      <w:bookmarkStart w:id="24" w:name="_Toc219486232"/>
-      <w:r>
+      <w:bookmarkStart w:id="24" w:name="_Toc219489437"/>
+      <w:r>
+        <w:lastRenderedPageBreak/>
         <w:t>Geschäftsmodelle</w:t>
       </w:r>
       <w:bookmarkEnd w:id="23"/>
@@ -6403,7 +5182,7 @@
       <w:pPr>
         <w:pStyle w:val="berschrift2"/>
       </w:pPr>
-      <w:bookmarkStart w:id="25" w:name="_Toc219486233"/>
+      <w:bookmarkStart w:id="25" w:name="_Toc219489438"/>
       <w:r>
         <w:t>Nutzungsversprechen</w:t>
       </w:r>
@@ -6445,7 +5224,15 @@
         </w:numPr>
       </w:pPr>
       <w:r>
-        <w:t>Wertschöpfungspartner: Der Fokus wird nicht nur auf den Kunden selbst gelegt, sondern auch auf die Player wie zum Beispiel Zulieferer, welche in der Wertschöpfungskette beteiligt sind.</w:t>
+        <w:t>Wertschöpfungspartner: Der Fokus wird nicht nur auf den Kunden selbst gelegt, sondern auch auf die Player wie zum Beispiel Zulieferer</w:t>
+      </w:r>
+      <w:proofErr w:type="gramStart"/>
+      <w:r>
+        <w:t>, welche</w:t>
+      </w:r>
+      <w:proofErr w:type="gramEnd"/>
+      <w:r>
+        <w:t xml:space="preserve"> in der Wertschöpfungskette beteiligt sind.</w:t>
       </w:r>
     </w:p>
     <w:p>
@@ -6460,7 +5247,7 @@
       <w:pPr>
         <w:pStyle w:val="berschrift2"/>
       </w:pPr>
-      <w:bookmarkStart w:id="26" w:name="_Toc219486234"/>
+      <w:bookmarkStart w:id="26" w:name="_Toc219489439"/>
       <w:r>
         <w:t>Architektur und Wertschöpfung</w:t>
       </w:r>
@@ -6487,7 +5274,7 @@
       <w:pPr>
         <w:pStyle w:val="berschrift3"/>
       </w:pPr>
-      <w:bookmarkStart w:id="27" w:name="_Toc219486235"/>
+      <w:bookmarkStart w:id="27" w:name="_Toc219489440"/>
       <w:r>
         <w:t>Die Wertschöpfung</w:t>
       </w:r>
@@ -6541,7 +5328,7 @@
       <w:pPr>
         <w:pStyle w:val="berschrift3"/>
       </w:pPr>
-      <w:bookmarkStart w:id="28" w:name="_Toc219486236"/>
+      <w:bookmarkStart w:id="28" w:name="_Toc219489441"/>
       <w:r>
         <w:t>Die Wertschöpfungskette</w:t>
       </w:r>
@@ -6692,6 +5479,7 @@
         </w:numPr>
       </w:pPr>
       <w:r>
+        <w:lastRenderedPageBreak/>
         <w:t>Ausrüstung und Anwendungen: Dies beinhaltet die Lieferungen von Hard- und Software für die Netzinfrastruktur, die Entwicklung von Systemplattformen, die Entwicklung von Anwendungen und die Lieferung von mobilen Endgeräten.</w:t>
       </w:r>
     </w:p>
@@ -7599,8 +6387,16 @@
         <w:rPr>
           <w:sz w:val="16"/>
         </w:rPr>
-        <w:t>: Wertschöpfungskette im Mobile Commerce</w:t>
-      </w:r>
+        <w:t xml:space="preserve">: </w:t>
+      </w:r>
+      <w:proofErr w:type="gramStart"/>
+      <w:r>
+        <w:rPr>
+          <w:sz w:val="16"/>
+        </w:rPr>
+        <w:t>Wertschöpfungskette im Mobile Commerce</w:t>
+      </w:r>
+      <w:proofErr w:type="gramEnd"/>
       <w:r>
         <w:rPr>
           <w:sz w:val="16"/>
@@ -7630,7 +6426,15 @@
     <w:p/>
     <w:p>
       <w:r>
-        <w:t>In der Wertschöpfungskette tragen nun alle Akteure im Bezug auf ein Geschäftsmodell einen Teil dazu bei, wie der Nutzen für ein Produkt oder eine Dienstleistung erstellt wird.</w:t>
+        <w:t>In der Wertschöpfungskette tragen nun alle Akteure im Bezug auf ein Geschäftsmodell einen Teil dazu bei</w:t>
+      </w:r>
+      <w:proofErr w:type="gramStart"/>
+      <w:r>
+        <w:t>, wie</w:t>
+      </w:r>
+      <w:proofErr w:type="gramEnd"/>
+      <w:r>
+        <w:t xml:space="preserve"> der Nutzen für ein Produkt oder eine Dienstleistung erstellt wird.</w:t>
       </w:r>
     </w:p>
     <w:p>
@@ -7650,7 +6454,15 @@
         <w:t xml:space="preserve"> Es kann aber auch sein, dass Akteure in verschiedenen</w:t>
       </w:r>
       <w:r>
-        <w:t xml:space="preserve"> Bereichen tätig sind. Im einfachen Fall ist dies die Disintermediation, wo z.B. ein Akteur in einem Bereich</w:t>
+        <w:t xml:space="preserve"> Bereichen tätig sind. Im einfachen Fall ist dies die Disintermediation</w:t>
+      </w:r>
+      <w:proofErr w:type="gramStart"/>
+      <w:r>
+        <w:t>, wo</w:t>
+      </w:r>
+      <w:proofErr w:type="gramEnd"/>
+      <w:r>
+        <w:t xml:space="preserve"> z.B. ein Akteur in einem Bereich</w:t>
       </w:r>
       <w:r>
         <w:t xml:space="preserve"> die Wertschöpfung eines anderen Akteurs auch übernimmt.</w:t>
@@ -7663,17 +6475,17 @@
       <w:pPr>
         <w:pStyle w:val="berschrift2"/>
       </w:pPr>
-      <w:bookmarkStart w:id="29" w:name="_Toc219486237"/>
+      <w:bookmarkStart w:id="29" w:name="_Toc219489442"/>
       <w:r>
         <w:t>Das Ertragsmodell</w:t>
       </w:r>
+      <w:r>
+        <w:rPr>
+          <w:rStyle w:val="Funotenzeichen"/>
+        </w:rPr>
+        <w:footnoteReference w:id="14"/>
+      </w:r>
       <w:bookmarkEnd w:id="29"/>
-      <w:r>
-        <w:rPr>
-          <w:rStyle w:val="Funotenzeichen"/>
-        </w:rPr>
-        <w:footnoteReference w:id="14"/>
-      </w:r>
     </w:p>
     <w:p>
       <w:r>
@@ -7823,10 +6635,23 @@
     <w:p/>
     <w:p>
       <w:pPr>
+        <w:pStyle w:val="Listenabsatz"/>
+        <w:numPr>
+          <w:ilvl w:val="0"/>
+          <w:numId w:val="18"/>
+        </w:numPr>
+      </w:pPr>
+      <w:r>
+        <w:br w:type="page"/>
+      </w:r>
+    </w:p>
+    <w:p>
+      <w:pPr>
         <w:pStyle w:val="berschrift2"/>
       </w:pPr>
-      <w:bookmarkStart w:id="30" w:name="_Toc219486247"/>
-      <w:r>
+      <w:bookmarkStart w:id="30" w:name="_Toc219489443"/>
+      <w:r>
+        <w:lastRenderedPageBreak/>
         <w:t>Geschäftsmodelle für LBS</w:t>
       </w:r>
       <w:bookmarkEnd w:id="30"/>
@@ -7842,8 +6667,9 @@
         <w:pStyle w:val="berschrift1"/>
       </w:pPr>
       <w:bookmarkStart w:id="31" w:name="_Toc213923904"/>
-      <w:bookmarkStart w:id="32" w:name="_Toc219486248"/>
-      <w:r>
+      <w:bookmarkStart w:id="32" w:name="_Toc219489444"/>
+      <w:r>
+        <w:lastRenderedPageBreak/>
         <w:t>Fallbeispiel</w:t>
       </w:r>
       <w:r>
@@ -8000,7 +6826,7 @@
       <w:pPr>
         <w:pStyle w:val="berschrift2"/>
       </w:pPr>
-      <w:bookmarkStart w:id="33" w:name="_Toc219486252"/>
+      <w:bookmarkStart w:id="33" w:name="_Toc219489445"/>
       <w:r>
         <w:t>Funktionalitäten</w:t>
       </w:r>
@@ -8018,7 +6844,7 @@
       <w:pPr>
         <w:pStyle w:val="berschrift2"/>
       </w:pPr>
-      <w:bookmarkStart w:id="34" w:name="_Toc219486253"/>
+      <w:bookmarkStart w:id="34" w:name="_Toc219489446"/>
       <w:r>
         <w:t>Technologie</w:t>
       </w:r>
@@ -8028,12 +6854,15 @@
       <w:r>
         <w:t>Mit welchen Technologien kann das Handy gebraucht werden.</w:t>
       </w:r>
+      <w:r>
+        <w:t xml:space="preserve"> Welche Strategien genutzt werden.</w:t>
+      </w:r>
     </w:p>
     <w:p>
       <w:pPr>
         <w:pStyle w:val="berschrift2"/>
       </w:pPr>
-      <w:bookmarkStart w:id="35" w:name="_Toc219486254"/>
+      <w:bookmarkStart w:id="35" w:name="_Toc219489447"/>
       <w:r>
         <w:t>Geschäftsmodell</w:t>
       </w:r>
@@ -8049,14 +6878,14 @@
         <w:br w:type="page"/>
       </w:r>
     </w:p>
-    <w:p/>
     <w:p>
       <w:pPr>
         <w:pStyle w:val="berschrift1"/>
       </w:pPr>
       <w:bookmarkStart w:id="36" w:name="_Toc213923905"/>
-      <w:bookmarkStart w:id="37" w:name="_Toc219486255"/>
-      <w:r>
+      <w:bookmarkStart w:id="37" w:name="_Toc219489448"/>
+      <w:r>
+        <w:lastRenderedPageBreak/>
         <w:t>Fazit</w:t>
       </w:r>
       <w:bookmarkEnd w:id="36"/>
@@ -8085,18 +6914,20 @@
         <w:br w:type="page"/>
       </w:r>
     </w:p>
-    <w:p/>
     <w:p>
       <w:pPr>
         <w:pStyle w:val="berschrift1"/>
       </w:pPr>
       <w:bookmarkStart w:id="38" w:name="_Toc213923906"/>
       <w:bookmarkStart w:id="39" w:name="_Toc219403900"/>
-      <w:r>
+      <w:bookmarkStart w:id="40" w:name="_Toc219489449"/>
+      <w:r>
+        <w:lastRenderedPageBreak/>
         <w:t>Glossar</w:t>
       </w:r>
       <w:bookmarkEnd w:id="38"/>
       <w:bookmarkEnd w:id="39"/>
+      <w:bookmarkEnd w:id="40"/>
     </w:p>
     <w:p/>
     <w:tbl>
@@ -8238,7 +7069,15 @@
           </w:tcPr>
           <w:p>
             <w:r>
-              <w:t>Ein horizontaler Markt bietet unterschiedliche Dienstleistungen und Produkte an Unternehmen in unterschiedlichen Branchen an. Im Gegensatz, der vertikale Markt, bietet Dienstleistungen und Produkte auf einem ganz bestimmten Markt an.</w:t>
+              <w:t>Ein horizontaler Markt bietet unterschiedliche Dienstleistungen und Produkte an Unternehmen in unterschiedlichen Branchen an. Im Gegensatz</w:t>
+            </w:r>
+            <w:proofErr w:type="gramStart"/>
+            <w:r>
+              <w:t>, der</w:t>
+            </w:r>
+            <w:proofErr w:type="gramEnd"/>
+            <w:r>
+              <w:t xml:space="preserve"> vertikale Markt, bietet Dienstleistungen und Produkte auf einem ganz bestimmten Markt an.</w:t>
             </w:r>
           </w:p>
         </w:tc>
@@ -8276,11 +7115,14 @@
       <w:pPr>
         <w:pStyle w:val="berschrift1"/>
       </w:pPr>
-      <w:bookmarkStart w:id="40" w:name="_Toc219403901"/>
-      <w:r>
+      <w:bookmarkStart w:id="41" w:name="_Toc219403901"/>
+      <w:bookmarkStart w:id="42" w:name="_Toc219489450"/>
+      <w:r>
+        <w:lastRenderedPageBreak/>
         <w:t>Literatur</w:t>
       </w:r>
-      <w:bookmarkEnd w:id="40"/>
+      <w:bookmarkEnd w:id="41"/>
+      <w:bookmarkEnd w:id="42"/>
     </w:p>
     <w:p>
       <w:pPr>
@@ -8628,6 +7470,7 @@
               <w:temporary/>
               <w:showingPlcHdr/>
             </w:sdtPr>
+            <w:sdtEndPr/>
             <w:sdtContent>
               <w:r>
                 <w:rPr>
@@ -8792,7 +7635,7 @@
         <w:rStyle w:val="Seitenzahl"/>
         <w:noProof/>
       </w:rPr>
-      <w:t>6</w:t>
+      <w:t>16</w:t>
     </w:r>
     <w:r>
       <w:rPr>
@@ -13153,7 +11996,7 @@
     <w:charset w:val="4E"/>
     <w:family w:val="auto"/>
     <w:pitch w:val="variable"/>
-    <w:sig w:usb0="00000001" w:usb1="08070000" w:usb2="00000010" w:usb3="00000000" w:csb0="00020000" w:csb1="00000000"/>
+    <w:sig w:usb0="E00002FF" w:usb1="6AC7FDFB" w:usb2="00000012" w:usb3="00000000" w:csb0="0002009F" w:csb1="00000000"/>
   </w:font>
   <w:font w:name="Calibri">
     <w:panose1 w:val="020F0502020204030204"/>
@@ -13166,7 +12009,7 @@
     <w:charset w:val="4E"/>
     <w:family w:val="auto"/>
     <w:pitch w:val="variable"/>
-    <w:sig w:usb0="00000001" w:usb1="08070000" w:usb2="00000010" w:usb3="00000000" w:csb0="00020000" w:csb1="00000000"/>
+    <w:sig w:usb0="E00002FF" w:usb1="6AC7FDFB" w:usb2="00000012" w:usb3="00000000" w:csb0="0002009F" w:csb1="00000000"/>
   </w:font>
   <w:font w:name="PMingLiU">
     <w:altName w:val="新細明體"/>

</xml_diff>